<commit_message>
mēģinu automatizēt tabulu. pašlaik ir čābīgi, free čatiņš beidzās
</commit_message>
<xml_diff>
--- a/03/LD3_sagatave.docx
+++ b/03/LD3_sagatave.docx
@@ -1,6 +1,6 @@
 
 <file path=word/document.xml><?xml version="1.0" encoding="utf-8"?>
-<w:document xmlns:wpc="http://schemas.microsoft.com/office/word/2010/wordprocessingCanvas" xmlns:cx="http://schemas.microsoft.com/office/drawing/2014/chartex" xmlns:cx1="http://schemas.microsoft.com/office/drawing/2015/9/8/chartex" xmlns:cx2="http://schemas.microsoft.com/office/drawing/2015/10/21/chartex" xmlns:cx3="http://schemas.microsoft.com/office/drawing/2016/5/9/chartex" xmlns:cx4="http://schemas.microsoft.com/office/drawing/2016/5/10/chartex" xmlns:cx5="http://schemas.microsoft.com/office/drawing/2016/5/11/chartex" xmlns:cx6="http://schemas.microsoft.com/office/drawing/2016/5/12/chartex" xmlns:cx7="http://schemas.microsoft.com/office/drawing/2016/5/13/chartex" xmlns:cx8="http://schemas.microsoft.com/office/drawing/2016/5/14/chartex" xmlns:mc="http://schemas.openxmlformats.org/markup-compatibility/2006" xmlns:aink="http://schemas.microsoft.com/office/drawing/2016/ink" xmlns:am3d="http://schemas.microsoft.com/office/drawing/2017/model3d" xmlns:o="urn:schemas-microsoft-com:office:office" xmlns:r="http://schemas.openxmlformats.org/officeDocument/2006/relationships" xmlns:m="http://schemas.openxmlformats.org/officeDocument/2006/math" xmlns:v="urn:schemas-microsoft-com:vml" xmlns:wp14="http://schemas.microsoft.com/office/word/2010/wordprocessingDrawing" xmlns:wp="http://schemas.openxmlformats.org/drawingml/2006/wordprocessingDrawing" xmlns:w10="urn:schemas-microsoft-com:office:word" xmlns:w="http://schemas.openxmlformats.org/wordprocessingml/2006/main" xmlns:w14="http://schemas.microsoft.com/office/word/2010/wordml" xmlns:w15="http://schemas.microsoft.com/office/word/2012/wordml" xmlns:w16cid="http://schemas.microsoft.com/office/word/2016/wordml/cid" xmlns:w16se="http://schemas.microsoft.com/office/word/2015/wordml/symex" xmlns:wpg="http://schemas.microsoft.com/office/word/2010/wordprocessingGroup" xmlns:wpi="http://schemas.microsoft.com/office/word/2010/wordprocessingInk" xmlns:wne="http://schemas.microsoft.com/office/word/2006/wordml" xmlns:wps="http://schemas.microsoft.com/office/word/2010/wordprocessingShape" mc:Ignorable="w14 w15 w16se w16cid wp14">
+<w:document xmlns:wpc="http://schemas.microsoft.com/office/word/2010/wordprocessingCanvas" xmlns:cx="http://schemas.microsoft.com/office/drawing/2014/chartex" xmlns:cx1="http://schemas.microsoft.com/office/drawing/2015/9/8/chartex" xmlns:cx2="http://schemas.microsoft.com/office/drawing/2015/10/21/chartex" xmlns:cx3="http://schemas.microsoft.com/office/drawing/2016/5/9/chartex" xmlns:cx4="http://schemas.microsoft.com/office/drawing/2016/5/10/chartex" xmlns:cx5="http://schemas.microsoft.com/office/drawing/2016/5/11/chartex" xmlns:cx6="http://schemas.microsoft.com/office/drawing/2016/5/12/chartex" xmlns:cx7="http://schemas.microsoft.com/office/drawing/2016/5/13/chartex" xmlns:cx8="http://schemas.microsoft.com/office/drawing/2016/5/14/chartex" xmlns:mc="http://schemas.openxmlformats.org/markup-compatibility/2006" xmlns:aink="http://schemas.microsoft.com/office/drawing/2016/ink" xmlns:am3d="http://schemas.microsoft.com/office/drawing/2017/model3d" xmlns:o="urn:schemas-microsoft-com:office:office" xmlns:oel="http://schemas.microsoft.com/office/2019/extlst" xmlns:r="http://schemas.openxmlformats.org/officeDocument/2006/relationships" xmlns:m="http://schemas.openxmlformats.org/officeDocument/2006/math" xmlns:v="urn:schemas-microsoft-com:vml" xmlns:wp14="http://schemas.microsoft.com/office/word/2010/wordprocessingDrawing" xmlns:wp="http://schemas.openxmlformats.org/drawingml/2006/wordprocessingDrawing" xmlns:w10="urn:schemas-microsoft-com:office:word" xmlns:w="http://schemas.openxmlformats.org/wordprocessingml/2006/main" xmlns:w14="http://schemas.microsoft.com/office/word/2010/wordml" xmlns:w15="http://schemas.microsoft.com/office/word/2012/wordml" xmlns:w16cex="http://schemas.microsoft.com/office/word/2018/wordml/cex" xmlns:w16cid="http://schemas.microsoft.com/office/word/2016/wordml/cid" xmlns:w16="http://schemas.microsoft.com/office/word/2018/wordml" xmlns:w16du="http://schemas.microsoft.com/office/word/2023/wordml/word16du" xmlns:w16sdtdh="http://schemas.microsoft.com/office/word/2020/wordml/sdtdatahash" xmlns:w16sdtfl="http://schemas.microsoft.com/office/word/2024/wordml/sdtformatlock" xmlns:w16se="http://schemas.microsoft.com/office/word/2015/wordml/symex" xmlns:wpg="http://schemas.microsoft.com/office/word/2010/wordprocessingGroup" xmlns:wpi="http://schemas.microsoft.com/office/word/2010/wordprocessingInk" xmlns:wne="http://schemas.microsoft.com/office/word/2006/wordml" xmlns:wps="http://schemas.microsoft.com/office/word/2010/wordprocessingShape" mc:Ignorable="w14 w15 w16se w16cid w16 w16cex w16sdtdh w16sdtfl w16du wp14">
   <w:body>
     <w:p>
       <w:pPr>
@@ -142,7 +142,7 @@
           <w:highlight w:val="yellow"/>
           <w:lang w:val="lv-LV"/>
         </w:rPr>
-        <w:t xml:space="preserve">Vārds Uzvārds (st. apl. nr1) </w:t>
+        <w:t>Anna Veronika Priede</w:t>
       </w:r>
     </w:p>
     <w:p>
@@ -164,30 +164,9 @@
           <w:rFonts w:ascii="Times New Roman" w:hAnsi="Times New Roman" w:cs="Times New Roman"/>
           <w:sz w:val="24"/>
           <w:szCs w:val="24"/>
-          <w:highlight w:val="yellow"/>
-          <w:lang w:val="lv-LV"/>
-        </w:rPr>
-        <w:t>XX.XX.20</w:t>
-      </w:r>
-      <w:r>
-        <w:rPr>
-          <w:rFonts w:ascii="Times New Roman" w:hAnsi="Times New Roman" w:cs="Times New Roman"/>
-          <w:sz w:val="24"/>
-          <w:szCs w:val="24"/>
-          <w:highlight w:val="yellow"/>
-          <w:lang w:val="lv-LV"/>
-        </w:rPr>
-        <w:t>20</w:t>
-      </w:r>
-      <w:r>
-        <w:rPr>
-          <w:rFonts w:ascii="Times New Roman" w:hAnsi="Times New Roman" w:cs="Times New Roman"/>
-          <w:sz w:val="24"/>
-          <w:szCs w:val="24"/>
-          <w:highlight w:val="yellow"/>
-          <w:lang w:val="lv-LV"/>
-        </w:rPr>
-        <w:t>.</w:t>
+          <w:lang w:val="lv-LV"/>
+        </w:rPr>
+        <w:t>25.04.2025</w:t>
       </w:r>
     </w:p>
     <w:p>
@@ -313,21 +292,22 @@
         <w:jc w:val="both"/>
         <w:rPr>
           <w:rFonts w:ascii="Times New Roman" w:hAnsi="Times New Roman" w:cs="Times New Roman"/>
-          <w:bCs/>
-          <w:sz w:val="24"/>
-          <w:szCs w:val="24"/>
-          <w:lang w:val="lv-LV"/>
-        </w:rPr>
-      </w:pPr>
-      <w:r>
-        <w:rPr>
-          <w:rFonts w:ascii="Times New Roman" w:hAnsi="Times New Roman" w:cs="Times New Roman"/>
           <w:b/>
           <w:sz w:val="24"/>
           <w:szCs w:val="24"/>
           <w:u w:val="single"/>
           <w:lang w:val="lv-LV"/>
         </w:rPr>
+      </w:pPr>
+      <w:r>
+        <w:rPr>
+          <w:rFonts w:ascii="Times New Roman" w:hAnsi="Times New Roman" w:cs="Times New Roman"/>
+          <w:b/>
+          <w:sz w:val="24"/>
+          <w:szCs w:val="24"/>
+          <w:u w:val="single"/>
+          <w:lang w:val="lv-LV"/>
+        </w:rPr>
         <w:t>Darba mērķis:</w:t>
       </w:r>
       <w:r>
@@ -341,6 +321,18 @@
         </w:rPr>
         <w:t xml:space="preserve"> </w:t>
       </w:r>
+    </w:p>
+    <w:p>
+      <w:pPr>
+        <w:jc w:val="both"/>
+        <w:rPr>
+          <w:rFonts w:ascii="Times New Roman" w:hAnsi="Times New Roman" w:cs="Times New Roman"/>
+          <w:bCs/>
+          <w:sz w:val="24"/>
+          <w:szCs w:val="24"/>
+          <w:lang w:val="lv-LV"/>
+        </w:rPr>
+      </w:pPr>
       <w:r>
         <w:rPr>
           <w:rFonts w:ascii="Times New Roman" w:hAnsi="Times New Roman" w:cs="Times New Roman"/>
@@ -351,6 +343,7 @@
         </w:rPr>
         <w:t xml:space="preserve">Iepazīties ar siltuma dzinēju un tā cikla attēlošanu </w:t>
       </w:r>
+      <w:proofErr w:type="spellStart"/>
       <w:r>
         <w:rPr>
           <w:rFonts w:ascii="Times New Roman" w:hAnsi="Times New Roman" w:cs="Times New Roman"/>
@@ -361,7 +354,20 @@
           <w:szCs w:val="24"/>
           <w:lang w:val="lv-LV"/>
         </w:rPr>
-        <w:t>p=f(V)</w:t>
+        <w:t>p=f(V</w:t>
+      </w:r>
+      <w:proofErr w:type="spellEnd"/>
+      <w:r>
+        <w:rPr>
+          <w:rFonts w:ascii="Times New Roman" w:hAnsi="Times New Roman" w:cs="Times New Roman"/>
+          <w:bCs/>
+          <w:i/>
+          <w:iCs/>
+          <w:sz w:val="24"/>
+          <w:szCs w:val="24"/>
+          <w:lang w:val="lv-LV"/>
+        </w:rPr>
+        <w:t>)</w:t>
       </w:r>
       <w:r>
         <w:rPr>
@@ -386,43 +392,138 @@
           <w:lang w:val="lv-LV"/>
         </w:rPr>
       </w:pPr>
+      <w:r>
+        <w:rPr>
+          <w:rFonts w:ascii="Times New Roman" w:hAnsi="Times New Roman" w:cs="Times New Roman"/>
+          <w:b/>
+          <w:sz w:val="24"/>
+          <w:szCs w:val="24"/>
+          <w:u w:val="single"/>
+          <w:lang w:val="lv-LV"/>
+        </w:rPr>
+        <w:t>Teorētiskais apskats:</w:t>
+      </w:r>
+    </w:p>
+    <w:p>
+      <w:pPr>
+        <w:jc w:val="center"/>
+        <w:rPr>
+          <w:rFonts w:ascii="Times New Roman" w:hAnsi="Times New Roman" w:cs="Times New Roman"/>
+          <w:b/>
+          <w:sz w:val="24"/>
+          <w:szCs w:val="24"/>
+          <w:u w:val="single"/>
+          <w:lang w:val="lv-LV"/>
+        </w:rPr>
+      </w:pPr>
+      <w:r>
+        <w:rPr>
+          <w:rFonts w:ascii="Times New Roman" w:hAnsi="Times New Roman" w:cs="Times New Roman"/>
+          <w:b/>
+          <w:noProof/>
+          <w:sz w:val="24"/>
+          <w:szCs w:val="24"/>
+          <w:u w:val="single"/>
+          <w:lang w:val="lv-LV"/>
+        </w:rPr>
+        <w:drawing>
+          <wp:inline distT="0" distB="0" distL="0" distR="0" wp14:anchorId="52B41E0B" wp14:editId="53538D8E">
+            <wp:extent cx="4374489" cy="5539349"/>
+            <wp:effectExtent l="0" t="0" r="7620" b="4445"/>
+            <wp:docPr id="1680028238" name="Attēls 2" descr="Attēls, kurā ir teksts, rokraksts, vēstule, tinte&#10;&#10;Mākslīgā intelekta ģenerētais saturs var būt nepareizs."/>
+            <wp:cNvGraphicFramePr>
+              <a:graphicFrameLocks xmlns:a="http://schemas.openxmlformats.org/drawingml/2006/main" noChangeAspect="1"/>
+            </wp:cNvGraphicFramePr>
+            <a:graphic xmlns:a="http://schemas.openxmlformats.org/drawingml/2006/main">
+              <a:graphicData uri="http://schemas.openxmlformats.org/drawingml/2006/picture">
+                <pic:pic xmlns:pic="http://schemas.openxmlformats.org/drawingml/2006/picture">
+                  <pic:nvPicPr>
+                    <pic:cNvPr id="1680028238" name="Attēls 2" descr="Attēls, kurā ir teksts, rokraksts, vēstule, tinte&#10;&#10;Mākslīgā intelekta ģenerētais saturs var būt nepareizs."/>
+                    <pic:cNvPicPr/>
+                  </pic:nvPicPr>
+                  <pic:blipFill rotWithShape="1">
+                    <a:blip r:embed="rId5" cstate="print">
+                      <a:extLst>
+                        <a:ext uri="{28A0092B-C50C-407E-A947-70E740481C1C}">
+                          <a14:useLocalDpi xmlns:a14="http://schemas.microsoft.com/office/drawing/2010/main" val="0"/>
+                        </a:ext>
+                      </a:extLst>
+                    </a:blip>
+                    <a:srcRect b="869"/>
+                    <a:stretch/>
+                  </pic:blipFill>
+                  <pic:spPr bwMode="auto">
+                    <a:xfrm>
+                      <a:off x="0" y="0"/>
+                      <a:ext cx="4382059" cy="5548935"/>
+                    </a:xfrm>
+                    <a:prstGeom prst="rect">
+                      <a:avLst/>
+                    </a:prstGeom>
+                    <a:ln>
+                      <a:noFill/>
+                    </a:ln>
+                    <a:extLst>
+                      <a:ext uri="{53640926-AAD7-44D8-BBD7-CCE9431645EC}">
+                        <a14:shadowObscured xmlns:a14="http://schemas.microsoft.com/office/drawing/2010/main"/>
+                      </a:ext>
+                    </a:extLst>
+                  </pic:spPr>
+                </pic:pic>
+              </a:graphicData>
+            </a:graphic>
+          </wp:inline>
+        </w:drawing>
+      </w:r>
     </w:p>
     <w:p>
       <w:pPr>
         <w:jc w:val="both"/>
         <w:rPr>
-          <w:rFonts w:ascii="Times New Roman" w:hAnsi="Times New Roman" w:cs="Times New Roman"/>
+          <w:rFonts w:ascii="Times New Roman" w:eastAsiaTheme="minorEastAsia" w:hAnsi="Times New Roman" w:cs="Times New Roman"/>
+          <w:bCs/>
+          <w:i/>
+          <w:iCs/>
+          <w:sz w:val="24"/>
+          <w:szCs w:val="24"/>
+          <w:lang w:val="lv-LV"/>
+        </w:rPr>
+      </w:pPr>
+      <w:r>
+        <w:rPr>
+          <w:rFonts w:ascii="Times New Roman" w:eastAsiaTheme="minorEastAsia" w:hAnsi="Times New Roman" w:cs="Times New Roman"/>
+          <w:bCs/>
+          <w:i/>
+          <w:iCs/>
+          <w:sz w:val="24"/>
+          <w:szCs w:val="24"/>
+          <w:lang w:val="lv-LV"/>
+        </w:rPr>
+        <w:t>1</w:t>
+      </w:r>
+      <w:r>
+        <w:rPr>
+          <w:rFonts w:ascii="Times New Roman" w:eastAsiaTheme="minorEastAsia" w:hAnsi="Times New Roman" w:cs="Times New Roman"/>
+          <w:bCs/>
+          <w:i/>
+          <w:iCs/>
+          <w:sz w:val="24"/>
+          <w:szCs w:val="24"/>
+          <w:lang w:val="lv-LV"/>
+        </w:rPr>
+        <w:t xml:space="preserve">.att. </w:t>
+      </w:r>
+      <w:r>
+        <w:rPr>
+          <w:rFonts w:ascii="Times New Roman" w:eastAsiaTheme="minorEastAsia" w:hAnsi="Times New Roman" w:cs="Times New Roman"/>
           <w:b/>
-          <w:sz w:val="24"/>
-          <w:szCs w:val="24"/>
-          <w:u w:val="single"/>
-          <w:lang w:val="lv-LV"/>
-        </w:rPr>
-      </w:pPr>
-      <w:r>
-        <w:rPr>
-          <w:rFonts w:ascii="Times New Roman" w:hAnsi="Times New Roman" w:cs="Times New Roman"/>
-          <w:b/>
-          <w:sz w:val="24"/>
-          <w:szCs w:val="24"/>
-          <w:u w:val="single"/>
-          <w:lang w:val="lv-LV"/>
-        </w:rPr>
-        <w:t>Teorētiskais apskats:</w:t>
-      </w:r>
-    </w:p>
-    <w:p>
-      <w:pPr>
-        <w:jc w:val="both"/>
-        <w:rPr>
-          <w:rFonts w:ascii="Times New Roman" w:hAnsi="Times New Roman" w:cs="Times New Roman"/>
-          <w:b/>
-          <w:sz w:val="24"/>
-          <w:szCs w:val="24"/>
-          <w:u w:val="single"/>
-          <w:lang w:val="lv-LV"/>
-        </w:rPr>
-      </w:pPr>
+          <w:bCs/>
+          <w:sz w:val="24"/>
+          <w:szCs w:val="24"/>
+          <w:lang w:val="lv-LV"/>
+        </w:rPr>
+        <w:t>Teorētiskais apraksts</w:t>
+      </w:r>
     </w:p>
     <w:p>
       <w:pPr>
@@ -437,6 +538,7 @@
           <w:b/>
           <w:u w:val="single"/>
         </w:rPr>
+        <w:lastRenderedPageBreak/>
         <w:t>Darba piederumi:</w:t>
       </w:r>
       <w:r>
@@ -512,7 +614,7 @@
         <w:jc w:val="both"/>
       </w:pPr>
       <w:r>
-        <w:t xml:space="preserve">gaisa kameras ar korķi; </w:t>
+        <w:t xml:space="preserve">gaisa kamera ar korķi; </w:t>
       </w:r>
     </w:p>
     <w:p>
@@ -714,12 +816,21 @@
       <w:r>
         <w:t xml:space="preserve">Attēlot siltuma dzinēja ciklu grafikā </w:t>
       </w:r>
+      <w:proofErr w:type="spellStart"/>
       <w:r>
         <w:rPr>
           <w:i/>
           <w:iCs/>
         </w:rPr>
-        <w:t>p=f(V).</w:t>
+        <w:t>p=f(V</w:t>
+      </w:r>
+      <w:proofErr w:type="spellEnd"/>
+      <w:r>
+        <w:rPr>
+          <w:i/>
+          <w:iCs/>
+        </w:rPr>
+        <w:t>).</w:t>
       </w:r>
     </w:p>
     <w:p>
@@ -733,7 +844,15 @@
         <w:jc w:val="both"/>
       </w:pPr>
       <w:r>
-        <w:t>Aprēķināt siltuma dzinēja teorētisko un reālo lietderības koeficientus, salīdzināt tos un izdarīt secinājumus.</w:t>
+        <w:t xml:space="preserve">Aprēķināt siltuma dzinēja </w:t>
+      </w:r>
+      <w:proofErr w:type="gramStart"/>
+      <w:r>
+        <w:t>teorētisko un reālo</w:t>
+      </w:r>
+      <w:proofErr w:type="gramEnd"/>
+      <w:r>
+        <w:t xml:space="preserve"> lietderības koeficientus, salīdzināt tos un izdarīt secinājumus.</w:t>
       </w:r>
     </w:p>
     <w:p>
@@ -763,50 +882,187 @@
       <w:r>
         <w:rPr>
           <w:rFonts w:ascii="Times New Roman" w:hAnsi="Times New Roman" w:cs="Times New Roman"/>
+          <w:bCs/>
+          <w:noProof/>
+          <w:sz w:val="24"/>
+          <w:szCs w:val="24"/>
+          <w:lang w:val="lv-LV"/>
+        </w:rPr>
+        <mc:AlternateContent>
+          <mc:Choice Requires="wps">
+            <w:drawing>
+              <wp:anchor distT="45720" distB="45720" distL="114300" distR="114300" simplePos="0" relativeHeight="251661312" behindDoc="0" locked="0" layoutInCell="1" allowOverlap="1" wp14:anchorId="3B0D273D" wp14:editId="417CF42B">
+                <wp:simplePos x="0" y="0"/>
+                <wp:positionH relativeFrom="margin">
+                  <wp:posOffset>5074920</wp:posOffset>
+                </wp:positionH>
+                <wp:positionV relativeFrom="paragraph">
+                  <wp:posOffset>297815</wp:posOffset>
+                </wp:positionV>
+                <wp:extent cx="434340" cy="457200"/>
+                <wp:effectExtent l="0" t="0" r="0" b="0"/>
+                <wp:wrapNone/>
+                <wp:docPr id="910297127" name="Tekstlodziņš 2"/>
+                <wp:cNvGraphicFramePr>
+                  <a:graphicFrameLocks xmlns:a="http://schemas.openxmlformats.org/drawingml/2006/main"/>
+                </wp:cNvGraphicFramePr>
+                <a:graphic xmlns:a="http://schemas.openxmlformats.org/drawingml/2006/main">
+                  <a:graphicData uri="http://schemas.microsoft.com/office/word/2010/wordprocessingShape">
+                    <wps:wsp>
+                      <wps:cNvSpPr txBox="1">
+                        <a:spLocks noChangeArrowheads="1"/>
+                      </wps:cNvSpPr>
+                      <wps:spPr bwMode="auto">
+                        <a:xfrm>
+                          <a:off x="0" y="0"/>
+                          <a:ext cx="434340" cy="457200"/>
+                        </a:xfrm>
+                        <a:prstGeom prst="rect">
+                          <a:avLst/>
+                        </a:prstGeom>
+                        <a:noFill/>
+                        <a:ln w="9525">
+                          <a:noFill/>
+                          <a:miter lim="800000"/>
+                          <a:headEnd/>
+                          <a:tailEnd/>
+                        </a:ln>
+                      </wps:spPr>
+                      <wps:txbx>
+                        <w:txbxContent>
+                          <w:p>
+                            <w:pPr>
+                              <w:jc w:val="center"/>
+                              <w:rPr>
+                                <w:rFonts w:ascii="Times New Roman" w:hAnsi="Times New Roman" w:cs="Times New Roman"/>
+                                <w:b/>
+                                <w:bCs/>
+                                <w:sz w:val="48"/>
+                                <w:szCs w:val="48"/>
+                              </w:rPr>
+                            </w:pPr>
+                          </w:p>
+                        </w:txbxContent>
+                      </wps:txbx>
+                      <wps:bodyPr rot="0" vert="horz" wrap="square" lIns="91440" tIns="45720" rIns="91440" bIns="45720" anchor="t" anchorCtr="0">
+                        <a:noAutofit/>
+                      </wps:bodyPr>
+                    </wps:wsp>
+                  </a:graphicData>
+                </a:graphic>
+                <wp14:sizeRelH relativeFrom="margin">
+                  <wp14:pctWidth>0</wp14:pctWidth>
+                </wp14:sizeRelH>
+                <wp14:sizeRelV relativeFrom="margin">
+                  <wp14:pctHeight>0</wp14:pctHeight>
+                </wp14:sizeRelV>
+              </wp:anchor>
+            </w:drawing>
+          </mc:Choice>
+          <mc:Fallback>
+            <w:pict>
+              <v:shapetype w14:anchorId="3B0D273D" id="_x0000_t202" coordsize="21600,21600" o:spt="202" path="m,l,21600r21600,l21600,xe">
+                <v:stroke joinstyle="miter"/>
+                <v:path gradientshapeok="t" o:connecttype="rect"/>
+              </v:shapetype>
+              <v:shape id="Tekstlodziņš 2" o:spid="_x0000_s1026" type="#_x0000_t202" style="position:absolute;left:0;text-align:left;margin-left:399.6pt;margin-top:23.45pt;width:34.2pt;height:36pt;z-index:251661312;visibility:visible;mso-wrap-style:square;mso-width-percent:0;mso-height-percent:0;mso-wrap-distance-left:9pt;mso-wrap-distance-top:3.6pt;mso-wrap-distance-right:9pt;mso-wrap-distance-bottom:3.6pt;mso-position-horizontal:absolute;mso-position-horizontal-relative:margin;mso-position-vertical:absolute;mso-position-vertical-relative:text;mso-width-percent:0;mso-height-percent:0;mso-width-relative:margin;mso-height-relative:margin;v-text-anchor:top" o:gfxdata="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" filled="f" stroked="f">
+                <v:textbox>
+                  <w:txbxContent>
+                    <w:p>
+                      <w:pPr>
+                        <w:jc w:val="center"/>
+                        <w:rPr>
+                          <w:rFonts w:ascii="Times New Roman" w:hAnsi="Times New Roman" w:cs="Times New Roman"/>
+                          <w:b/>
+                          <w:bCs/>
+                          <w:sz w:val="48"/>
+                          <w:szCs w:val="48"/>
+                        </w:rPr>
+                      </w:pPr>
+                    </w:p>
+                  </w:txbxContent>
+                </v:textbox>
+                <w10:wrap anchorx="margin"/>
+              </v:shape>
+            </w:pict>
+          </mc:Fallback>
+        </mc:AlternateContent>
+      </w:r>
+      <w:r>
+        <w:rPr>
+          <w:rFonts w:ascii="Times New Roman" w:hAnsi="Times New Roman" w:cs="Times New Roman"/>
           <w:b/>
           <w:sz w:val="24"/>
           <w:szCs w:val="24"/>
           <w:u w:val="single"/>
           <w:lang w:val="lv-LV"/>
         </w:rPr>
+        <w:t>Tabulas, grafiki un aprēķini:</w:t>
+      </w:r>
+    </w:p>
+    <w:p>
+      <w:pPr>
+        <w:jc w:val="center"/>
+        <w:rPr>
+          <w:rFonts w:ascii="Times New Roman" w:eastAsiaTheme="minorEastAsia" w:hAnsi="Times New Roman" w:cs="Times New Roman"/>
+          <w:bCs/>
+          <w:sz w:val="24"/>
+          <w:szCs w:val="24"/>
+          <w:lang w:val="lv-LV"/>
+        </w:rPr>
+      </w:pPr>
+      <w:r>
+        <w:rPr>
+          <w:rFonts w:ascii="Times New Roman" w:eastAsiaTheme="minorEastAsia" w:hAnsi="Times New Roman" w:cs="Times New Roman"/>
+          <w:bCs/>
+          <w:noProof/>
+          <w:sz w:val="24"/>
+          <w:szCs w:val="24"/>
+          <w:lang w:val="lv-LV"/>
+        </w:rPr>
         <w:lastRenderedPageBreak/>
-        <w:t>Tabulas, grafiki un aprēķini:</w:t>
+        <w:drawing>
+          <wp:inline distT="0" distB="0" distL="0" distR="0" wp14:anchorId="70A969BD" wp14:editId="189CA314">
+            <wp:extent cx="4732934" cy="4382495"/>
+            <wp:effectExtent l="0" t="0" r="0" b="0"/>
+            <wp:docPr id="1961641229" name="Attēls 1"/>
+            <wp:cNvGraphicFramePr>
+              <a:graphicFrameLocks xmlns:a="http://schemas.openxmlformats.org/drawingml/2006/main" noChangeAspect="1"/>
+            </wp:cNvGraphicFramePr>
+            <a:graphic xmlns:a="http://schemas.openxmlformats.org/drawingml/2006/main">
+              <a:graphicData uri="http://schemas.openxmlformats.org/drawingml/2006/picture">
+                <pic:pic xmlns:pic="http://schemas.openxmlformats.org/drawingml/2006/picture">
+                  <pic:nvPicPr>
+                    <pic:cNvPr id="1961641229" name=""/>
+                    <pic:cNvPicPr/>
+                  </pic:nvPicPr>
+                  <pic:blipFill>
+                    <a:blip r:embed="rId6"/>
+                    <a:stretch>
+                      <a:fillRect/>
+                    </a:stretch>
+                  </pic:blipFill>
+                  <pic:spPr>
+                    <a:xfrm>
+                      <a:off x="0" y="0"/>
+                      <a:ext cx="4742631" cy="4391474"/>
+                    </a:xfrm>
+                    <a:prstGeom prst="rect">
+                      <a:avLst/>
+                    </a:prstGeom>
+                  </pic:spPr>
+                </pic:pic>
+              </a:graphicData>
+            </a:graphic>
+          </wp:inline>
+        </w:drawing>
       </w:r>
     </w:p>
     <w:p>
       <w:pPr>
         <w:jc w:val="both"/>
         <w:rPr>
-          <w:rFonts w:ascii="Times New Roman" w:hAnsi="Times New Roman" w:cs="Times New Roman"/>
-          <w:bCs/>
-          <w:sz w:val="24"/>
-          <w:szCs w:val="24"/>
-          <w:lang w:val="lv-LV"/>
-        </w:rPr>
-      </w:pPr>
-      <w:r>
-        <w:rPr>
-          <w:rFonts w:ascii="Times New Roman" w:hAnsi="Times New Roman" w:cs="Times New Roman"/>
-          <w:bCs/>
-          <w:sz w:val="24"/>
-          <w:szCs w:val="24"/>
-          <w:lang w:val="lv-LV"/>
-        </w:rPr>
-        <w:t xml:space="preserve">Grafiks 1. </w:t>
-      </w:r>
-      <w:r>
-        <w:rPr>
-          <w:rFonts w:ascii="Times New Roman" w:hAnsi="Times New Roman" w:cs="Times New Roman"/>
-          <w:bCs/>
-          <w:sz w:val="24"/>
-          <w:szCs w:val="24"/>
-          <w:lang w:val="lv-LV"/>
-        </w:rPr>
-        <w:t xml:space="preserve">Spiediena atkarība no tilpuma </w:t>
-      </w:r>
-      <w:r>
-        <w:rPr>
-          <w:rFonts w:ascii="Times New Roman" w:hAnsi="Times New Roman" w:cs="Times New Roman"/>
+          <w:rFonts w:ascii="Times New Roman" w:eastAsiaTheme="minorEastAsia" w:hAnsi="Times New Roman" w:cs="Times New Roman"/>
           <w:bCs/>
           <w:i/>
           <w:iCs/>
@@ -814,55 +1070,647 @@
           <w:szCs w:val="24"/>
           <w:lang w:val="lv-LV"/>
         </w:rPr>
-        <w:t>p=f(V)</w:t>
-      </w:r>
-      <w:r>
-        <w:rPr>
-          <w:rFonts w:ascii="Times New Roman" w:hAnsi="Times New Roman" w:cs="Times New Roman"/>
-          <w:bCs/>
-          <w:sz w:val="24"/>
-          <w:szCs w:val="24"/>
-          <w:lang w:val="lv-LV"/>
-        </w:rPr>
-        <w:t xml:space="preserve"> pie siltā ūdens temperatūras </w:t>
-      </w:r>
+      </w:pPr>
+      <w:r>
+        <w:rPr>
+          <w:rFonts w:ascii="Times New Roman" w:eastAsiaTheme="minorEastAsia" w:hAnsi="Times New Roman" w:cs="Times New Roman"/>
+          <w:bCs/>
+          <w:i/>
+          <w:iCs/>
+          <w:sz w:val="24"/>
+          <w:szCs w:val="24"/>
+          <w:lang w:val="lv-LV"/>
+        </w:rPr>
+        <w:fldChar w:fldCharType="begin"/>
+      </w:r>
+      <w:r>
+        <w:rPr>
+          <w:rFonts w:ascii="Times New Roman" w:eastAsiaTheme="minorEastAsia" w:hAnsi="Times New Roman" w:cs="Times New Roman"/>
+          <w:bCs/>
+          <w:i/>
+          <w:iCs/>
+          <w:sz w:val="24"/>
+          <w:szCs w:val="24"/>
+          <w:lang w:val="lv-LV"/>
+        </w:rPr>
+        <w:instrText xml:space="preserve"> SEQ Figure \* ARABIC </w:instrText>
+      </w:r>
+      <w:r>
+        <w:rPr>
+          <w:rFonts w:ascii="Times New Roman" w:eastAsiaTheme="minorEastAsia" w:hAnsi="Times New Roman" w:cs="Times New Roman"/>
+          <w:bCs/>
+          <w:i/>
+          <w:iCs/>
+          <w:sz w:val="24"/>
+          <w:szCs w:val="24"/>
+          <w:lang w:val="lv-LV"/>
+        </w:rPr>
+        <w:fldChar w:fldCharType="separate"/>
+      </w:r>
+      <w:r>
+        <w:rPr>
+          <w:rFonts w:ascii="Times New Roman" w:eastAsiaTheme="minorEastAsia" w:hAnsi="Times New Roman" w:cs="Times New Roman"/>
+          <w:bCs/>
+          <w:i/>
+          <w:iCs/>
+          <w:sz w:val="24"/>
+          <w:szCs w:val="24"/>
+          <w:lang w:val="lv-LV"/>
+        </w:rPr>
+        <w:t>2</w:t>
+      </w:r>
+      <w:r>
+        <w:rPr>
+          <w:rFonts w:ascii="Times New Roman" w:eastAsiaTheme="minorEastAsia" w:hAnsi="Times New Roman" w:cs="Times New Roman"/>
+          <w:bCs/>
+          <w:sz w:val="24"/>
+          <w:szCs w:val="24"/>
+          <w:lang w:val="lv-LV"/>
+        </w:rPr>
+        <w:fldChar w:fldCharType="end"/>
+      </w:r>
+      <w:r>
+        <w:rPr>
+          <w:rFonts w:ascii="Times New Roman" w:eastAsiaTheme="minorEastAsia" w:hAnsi="Times New Roman" w:cs="Times New Roman"/>
+          <w:bCs/>
+          <w:i/>
+          <w:iCs/>
+          <w:sz w:val="24"/>
+          <w:szCs w:val="24"/>
+          <w:lang w:val="lv-LV"/>
+        </w:rPr>
+        <w:t xml:space="preserve">.att. </w:t>
+      </w:r>
+      <w:r>
+        <w:rPr>
+          <w:rFonts w:ascii="Times New Roman" w:eastAsiaTheme="minorEastAsia" w:hAnsi="Times New Roman" w:cs="Times New Roman"/>
+          <w:b/>
+          <w:bCs/>
+          <w:sz w:val="24"/>
+          <w:szCs w:val="24"/>
+          <w:lang w:val="lv-LV"/>
+        </w:rPr>
+        <w:t xml:space="preserve">Spiediena atkarība no tilpuma </w:t>
+      </w:r>
+      <w:proofErr w:type="spellStart"/>
+      <w:r>
+        <w:rPr>
+          <w:rFonts w:ascii="Times New Roman" w:eastAsiaTheme="minorEastAsia" w:hAnsi="Times New Roman" w:cs="Times New Roman"/>
+          <w:b/>
+          <w:bCs/>
+          <w:sz w:val="24"/>
+          <w:szCs w:val="24"/>
+          <w:lang w:val="lv-LV"/>
+        </w:rPr>
+        <w:t>p=f(V</w:t>
+      </w:r>
+      <w:proofErr w:type="spellEnd"/>
+      <w:r>
+        <w:rPr>
+          <w:rFonts w:ascii="Times New Roman" w:eastAsiaTheme="minorEastAsia" w:hAnsi="Times New Roman" w:cs="Times New Roman"/>
+          <w:b/>
+          <w:bCs/>
+          <w:sz w:val="24"/>
+          <w:szCs w:val="24"/>
+          <w:lang w:val="lv-LV"/>
+        </w:rPr>
+        <w:t xml:space="preserve">) </w:t>
+      </w:r>
+      <w:r>
+        <w:rPr>
+          <w:rFonts w:ascii="Times New Roman" w:eastAsiaTheme="minorEastAsia" w:hAnsi="Times New Roman" w:cs="Times New Roman"/>
+          <w:b/>
+          <w:bCs/>
+          <w:sz w:val="24"/>
+          <w:szCs w:val="24"/>
+          <w:lang w:val="lv-LV"/>
+        </w:rPr>
+        <w:t>(pirmie 4 eksperimenti)</w:t>
+      </w:r>
+    </w:p>
+    <w:p>
+      <w:pPr>
+        <w:jc w:val="both"/>
+        <w:rPr>
+          <w:rFonts w:ascii="Times New Roman" w:eastAsiaTheme="minorEastAsia" w:hAnsi="Times New Roman" w:cs="Times New Roman"/>
+          <w:bCs/>
+          <w:sz w:val="24"/>
+          <w:szCs w:val="24"/>
+          <w:lang w:val="lv-LV"/>
+        </w:rPr>
+      </w:pPr>
+    </w:p>
+    <w:p>
+      <w:pPr>
+        <w:jc w:val="center"/>
+        <w:rPr>
+          <w:rFonts w:ascii="Times New Roman" w:eastAsiaTheme="minorEastAsia" w:hAnsi="Times New Roman" w:cs="Times New Roman"/>
+          <w:bCs/>
+          <w:sz w:val="24"/>
+          <w:szCs w:val="24"/>
+          <w:lang w:val="lv-LV"/>
+        </w:rPr>
+      </w:pPr>
+      <w:r>
+        <w:rPr>
+          <w:rFonts w:ascii="Times New Roman" w:eastAsiaTheme="minorEastAsia" w:hAnsi="Times New Roman" w:cs="Times New Roman"/>
+          <w:bCs/>
+          <w:noProof/>
+          <w:sz w:val="24"/>
+          <w:szCs w:val="24"/>
+          <w:lang w:val="lv-LV"/>
+        </w:rPr>
+        <w:lastRenderedPageBreak/>
+        <w:drawing>
+          <wp:inline distT="0" distB="0" distL="0" distR="0" wp14:anchorId="05549EE8" wp14:editId="3AB4DACB">
+            <wp:extent cx="5040173" cy="4657275"/>
+            <wp:effectExtent l="0" t="0" r="8255" b="0"/>
+            <wp:docPr id="161828585" name="Attēls 1" descr="Attēls, kurā ir teksts, diagramma, plāns, rinda&#10;&#10;Mākslīgā intelekta ģenerētais saturs var būt nepareizs."/>
+            <wp:cNvGraphicFramePr>
+              <a:graphicFrameLocks xmlns:a="http://schemas.openxmlformats.org/drawingml/2006/main" noChangeAspect="1"/>
+            </wp:cNvGraphicFramePr>
+            <a:graphic xmlns:a="http://schemas.openxmlformats.org/drawingml/2006/main">
+              <a:graphicData uri="http://schemas.openxmlformats.org/drawingml/2006/picture">
+                <pic:pic xmlns:pic="http://schemas.openxmlformats.org/drawingml/2006/picture">
+                  <pic:nvPicPr>
+                    <pic:cNvPr id="161828585" name="Attēls 1" descr="Attēls, kurā ir teksts, diagramma, plāns, rinda&#10;&#10;Mākslīgā intelekta ģenerētais saturs var būt nepareizs."/>
+                    <pic:cNvPicPr/>
+                  </pic:nvPicPr>
+                  <pic:blipFill>
+                    <a:blip r:embed="rId7"/>
+                    <a:stretch>
+                      <a:fillRect/>
+                    </a:stretch>
+                  </pic:blipFill>
+                  <pic:spPr>
+                    <a:xfrm>
+                      <a:off x="0" y="0"/>
+                      <a:ext cx="5044904" cy="4661646"/>
+                    </a:xfrm>
+                    <a:prstGeom prst="rect">
+                      <a:avLst/>
+                    </a:prstGeom>
+                  </pic:spPr>
+                </pic:pic>
+              </a:graphicData>
+            </a:graphic>
+          </wp:inline>
+        </w:drawing>
+      </w:r>
+    </w:p>
+    <w:p>
+      <w:pPr>
+        <w:jc w:val="both"/>
+        <w:rPr>
+          <w:rFonts w:ascii="Times New Roman" w:eastAsiaTheme="minorEastAsia" w:hAnsi="Times New Roman" w:cs="Times New Roman"/>
+          <w:bCs/>
+          <w:sz w:val="24"/>
+          <w:szCs w:val="24"/>
+          <w:lang w:val="lv-LV"/>
+        </w:rPr>
+      </w:pPr>
+      <w:r>
+        <w:rPr>
+          <w:rFonts w:ascii="Times New Roman" w:eastAsiaTheme="minorEastAsia" w:hAnsi="Times New Roman" w:cs="Times New Roman"/>
+          <w:bCs/>
+          <w:i/>
+          <w:iCs/>
+          <w:sz w:val="24"/>
+          <w:szCs w:val="24"/>
+          <w:lang w:val="lv-LV"/>
+        </w:rPr>
+        <w:t>3</w:t>
+      </w:r>
+      <w:r>
+        <w:rPr>
+          <w:rFonts w:ascii="Times New Roman" w:eastAsiaTheme="minorEastAsia" w:hAnsi="Times New Roman" w:cs="Times New Roman"/>
+          <w:bCs/>
+          <w:i/>
+          <w:iCs/>
+          <w:sz w:val="24"/>
+          <w:szCs w:val="24"/>
+          <w:lang w:val="lv-LV"/>
+        </w:rPr>
+        <w:t xml:space="preserve">.att. </w:t>
+      </w:r>
+      <w:r>
+        <w:rPr>
+          <w:rFonts w:ascii="Times New Roman" w:eastAsiaTheme="minorEastAsia" w:hAnsi="Times New Roman" w:cs="Times New Roman"/>
+          <w:b/>
+          <w:bCs/>
+          <w:sz w:val="24"/>
+          <w:szCs w:val="24"/>
+          <w:lang w:val="lv-LV"/>
+        </w:rPr>
+        <w:t xml:space="preserve">Spiediena atkarība no tilpuma </w:t>
+      </w:r>
+      <w:proofErr w:type="spellStart"/>
+      <w:r>
+        <w:rPr>
+          <w:rFonts w:ascii="Times New Roman" w:eastAsiaTheme="minorEastAsia" w:hAnsi="Times New Roman" w:cs="Times New Roman"/>
+          <w:b/>
+          <w:bCs/>
+          <w:sz w:val="24"/>
+          <w:szCs w:val="24"/>
+          <w:lang w:val="lv-LV"/>
+        </w:rPr>
+        <w:t>p=f(V</w:t>
+      </w:r>
+      <w:proofErr w:type="spellEnd"/>
+      <w:r>
+        <w:rPr>
+          <w:rFonts w:ascii="Times New Roman" w:eastAsiaTheme="minorEastAsia" w:hAnsi="Times New Roman" w:cs="Times New Roman"/>
+          <w:b/>
+          <w:bCs/>
+          <w:sz w:val="24"/>
+          <w:szCs w:val="24"/>
+          <w:lang w:val="lv-LV"/>
+        </w:rPr>
+        <w:t xml:space="preserve">) </w:t>
+      </w:r>
+      <w:r>
+        <w:rPr>
+          <w:rFonts w:ascii="Times New Roman" w:eastAsiaTheme="minorEastAsia" w:hAnsi="Times New Roman" w:cs="Times New Roman"/>
+          <w:b/>
+          <w:bCs/>
+          <w:sz w:val="24"/>
+          <w:szCs w:val="24"/>
+          <w:lang w:val="lv-LV"/>
+        </w:rPr>
+        <w:t>(</w:t>
+      </w:r>
+      <w:r>
+        <w:rPr>
+          <w:rFonts w:ascii="Times New Roman" w:eastAsiaTheme="minorEastAsia" w:hAnsi="Times New Roman" w:cs="Times New Roman"/>
+          <w:b/>
+          <w:bCs/>
+          <w:sz w:val="24"/>
+          <w:szCs w:val="24"/>
+          <w:lang w:val="lv-LV"/>
+        </w:rPr>
+        <w:t xml:space="preserve">pārējie </w:t>
+      </w:r>
+      <w:r>
+        <w:rPr>
+          <w:rFonts w:ascii="Times New Roman" w:eastAsiaTheme="minorEastAsia" w:hAnsi="Times New Roman" w:cs="Times New Roman"/>
+          <w:b/>
+          <w:bCs/>
+          <w:sz w:val="24"/>
+          <w:szCs w:val="24"/>
+          <w:lang w:val="lv-LV"/>
+        </w:rPr>
+        <w:t>4 eksperimenti)</w:t>
+      </w:r>
+    </w:p>
+    <w:p>
+      <w:pPr>
+        <w:jc w:val="center"/>
+        <w:rPr>
+          <w:rFonts w:ascii="Times New Roman" w:hAnsi="Times New Roman" w:cs="Times New Roman"/>
+          <w:bCs/>
+          <w:sz w:val="24"/>
+          <w:szCs w:val="24"/>
+          <w:lang w:val="lv-LV"/>
+        </w:rPr>
+      </w:pPr>
+      <w:r>
+        <w:rPr>
+          <w:rFonts w:ascii="Times New Roman" w:hAnsi="Times New Roman" w:cs="Times New Roman"/>
+          <w:b/>
+          <w:bCs/>
+          <w:noProof/>
+          <w:sz w:val="48"/>
+          <w:szCs w:val="48"/>
+          <w:lang w:val="lv-LV"/>
+        </w:rPr>
+        <w:drawing>
+          <wp:inline distT="0" distB="0" distL="0" distR="0" wp14:anchorId="14697FCE" wp14:editId="494DF171">
+            <wp:extent cx="4579315" cy="2774274"/>
+            <wp:effectExtent l="0" t="0" r="0" b="7620"/>
+            <wp:docPr id="526969980" name="Attēls 1" descr="Attēls, kurā ir teksts, diagramma, skice, rinda&#10;&#10;Mākslīgā intelekta ģenerētais saturs var būt nepareizs."/>
+            <wp:cNvGraphicFramePr>
+              <a:graphicFrameLocks xmlns:a="http://schemas.openxmlformats.org/drawingml/2006/main" noChangeAspect="1"/>
+            </wp:cNvGraphicFramePr>
+            <a:graphic xmlns:a="http://schemas.openxmlformats.org/drawingml/2006/main">
+              <a:graphicData uri="http://schemas.openxmlformats.org/drawingml/2006/picture">
+                <pic:pic xmlns:pic="http://schemas.openxmlformats.org/drawingml/2006/picture">
+                  <pic:nvPicPr>
+                    <pic:cNvPr id="526969980" name="Attēls 1" descr="Attēls, kurā ir teksts, diagramma, skice, rinda&#10;&#10;Mākslīgā intelekta ģenerētais saturs var būt nepareizs."/>
+                    <pic:cNvPicPr/>
+                  </pic:nvPicPr>
+                  <pic:blipFill>
+                    <a:blip r:embed="rId8"/>
+                    <a:stretch>
+                      <a:fillRect/>
+                    </a:stretch>
+                  </pic:blipFill>
+                  <pic:spPr>
+                    <a:xfrm>
+                      <a:off x="0" y="0"/>
+                      <a:ext cx="4588235" cy="2779678"/>
+                    </a:xfrm>
+                    <a:prstGeom prst="rect">
+                      <a:avLst/>
+                    </a:prstGeom>
+                  </pic:spPr>
+                </pic:pic>
+              </a:graphicData>
+            </a:graphic>
+          </wp:inline>
+        </w:drawing>
+      </w:r>
+    </w:p>
+    <w:p>
+      <w:pPr>
+        <w:jc w:val="both"/>
+        <w:rPr>
+          <w:rFonts w:ascii="Times New Roman" w:hAnsi="Times New Roman" w:cs="Times New Roman"/>
+          <w:b/>
+          <w:bCs/>
+          <w:sz w:val="24"/>
+          <w:szCs w:val="24"/>
+          <w:lang w:val="lv-LV"/>
+        </w:rPr>
+      </w:pPr>
+      <w:r>
+        <w:rPr>
+          <w:rFonts w:ascii="Times New Roman" w:hAnsi="Times New Roman" w:cs="Times New Roman"/>
+          <w:bCs/>
+          <w:i/>
+          <w:iCs/>
+          <w:sz w:val="24"/>
+          <w:szCs w:val="24"/>
+          <w:lang w:val="lv-LV"/>
+        </w:rPr>
+        <w:fldChar w:fldCharType="begin"/>
+      </w:r>
+      <w:r>
+        <w:rPr>
+          <w:rFonts w:ascii="Times New Roman" w:hAnsi="Times New Roman" w:cs="Times New Roman"/>
+          <w:bCs/>
+          <w:i/>
+          <w:iCs/>
+          <w:sz w:val="24"/>
+          <w:szCs w:val="24"/>
+          <w:lang w:val="lv-LV"/>
+        </w:rPr>
+        <w:instrText xml:space="preserve"> SEQ Figure \* ARABIC </w:instrText>
+      </w:r>
+      <w:r>
+        <w:rPr>
+          <w:rFonts w:ascii="Times New Roman" w:hAnsi="Times New Roman" w:cs="Times New Roman"/>
+          <w:bCs/>
+          <w:i/>
+          <w:iCs/>
+          <w:sz w:val="24"/>
+          <w:szCs w:val="24"/>
+          <w:lang w:val="lv-LV"/>
+        </w:rPr>
+        <w:fldChar w:fldCharType="separate"/>
+      </w:r>
+      <w:r>
+        <w:rPr>
+          <w:rFonts w:ascii="Times New Roman" w:hAnsi="Times New Roman" w:cs="Times New Roman"/>
+          <w:bCs/>
+          <w:i/>
+          <w:iCs/>
+          <w:sz w:val="24"/>
+          <w:szCs w:val="24"/>
+          <w:lang w:val="lv-LV"/>
+        </w:rPr>
+        <w:t>4</w:t>
+      </w:r>
+      <w:r>
+        <w:rPr>
+          <w:rFonts w:ascii="Times New Roman" w:hAnsi="Times New Roman" w:cs="Times New Roman"/>
+          <w:bCs/>
+          <w:sz w:val="24"/>
+          <w:szCs w:val="24"/>
+          <w:lang w:val="lv-LV"/>
+        </w:rPr>
+        <w:fldChar w:fldCharType="end"/>
+      </w:r>
+      <w:r>
+        <w:rPr>
+          <w:rFonts w:ascii="Times New Roman" w:hAnsi="Times New Roman" w:cs="Times New Roman"/>
+          <w:bCs/>
+          <w:i/>
+          <w:iCs/>
+          <w:sz w:val="24"/>
+          <w:szCs w:val="24"/>
+          <w:lang w:val="lv-LV"/>
+        </w:rPr>
+        <w:t xml:space="preserve">.att. </w:t>
+      </w:r>
+      <w:r>
+        <w:rPr>
+          <w:rFonts w:ascii="Times New Roman" w:hAnsi="Times New Roman" w:cs="Times New Roman"/>
+          <w:b/>
+          <w:bCs/>
+          <w:sz w:val="24"/>
+          <w:szCs w:val="24"/>
+          <w:lang w:val="lv-LV"/>
+        </w:rPr>
+        <w:t xml:space="preserve">Spiediena atkarība no tilpuma </w:t>
+      </w:r>
+      <w:proofErr w:type="spellStart"/>
+      <w:r>
+        <w:rPr>
+          <w:rFonts w:ascii="Times New Roman" w:hAnsi="Times New Roman" w:cs="Times New Roman"/>
+          <w:b/>
+          <w:bCs/>
+          <w:sz w:val="24"/>
+          <w:szCs w:val="24"/>
+          <w:lang w:val="lv-LV"/>
+        </w:rPr>
+        <w:t>p=f(V</w:t>
+      </w:r>
+      <w:proofErr w:type="spellEnd"/>
+      <w:r>
+        <w:rPr>
+          <w:rFonts w:ascii="Times New Roman" w:hAnsi="Times New Roman" w:cs="Times New Roman"/>
+          <w:b/>
+          <w:bCs/>
+          <w:sz w:val="24"/>
+          <w:szCs w:val="24"/>
+          <w:lang w:val="lv-LV"/>
+        </w:rPr>
+        <w:t xml:space="preserve">) pie siltā ūdens temperatūras </w:t>
+      </w:r>
+      <w:proofErr w:type="spellStart"/>
+      <w:r>
+        <w:rPr>
+          <w:rFonts w:ascii="Times New Roman" w:hAnsi="Times New Roman" w:cs="Times New Roman"/>
+          <w:b/>
+          <w:bCs/>
+          <w:sz w:val="24"/>
+          <w:szCs w:val="24"/>
+          <w:lang w:val="lv-LV"/>
+        </w:rPr>
+        <w:t>T</w:t>
+      </w:r>
+      <w:r>
+        <w:rPr>
+          <w:rFonts w:ascii="Times New Roman" w:hAnsi="Times New Roman" w:cs="Times New Roman"/>
+          <w:b/>
+          <w:bCs/>
+          <w:sz w:val="24"/>
+          <w:szCs w:val="24"/>
+          <w:vertAlign w:val="subscript"/>
+          <w:lang w:val="lv-LV"/>
+        </w:rPr>
+        <w:t>s</w:t>
+      </w:r>
+      <w:proofErr w:type="spellEnd"/>
+      <w:r>
+        <w:rPr>
+          <w:rFonts w:ascii="Times New Roman" w:hAnsi="Times New Roman" w:cs="Times New Roman"/>
+          <w:b/>
+          <w:bCs/>
+          <w:sz w:val="24"/>
+          <w:szCs w:val="24"/>
+          <w:lang w:val="lv-LV"/>
+        </w:rPr>
+        <w:t xml:space="preserve">= </w:t>
+      </w:r>
+      <w:r>
+        <w:rPr>
+          <w:rFonts w:ascii="Times New Roman" w:hAnsi="Times New Roman" w:cs="Times New Roman"/>
+          <w:b/>
+          <w:bCs/>
+          <w:sz w:val="24"/>
+          <w:szCs w:val="24"/>
+          <w:lang w:val="lv-LV"/>
+        </w:rPr>
+        <w:t>85</w:t>
+      </w:r>
+      <w:r>
+        <w:rPr>
+          <w:rFonts w:ascii="Times New Roman" w:hAnsi="Times New Roman" w:cs="Times New Roman"/>
+          <w:b/>
+          <w:bCs/>
+          <w:sz w:val="24"/>
+          <w:szCs w:val="24"/>
+          <w:lang w:val="lv-LV"/>
+        </w:rPr>
+        <w:t>℃ un aukstā ūdens temperatūras T</w:t>
+      </w:r>
+      <w:r>
+        <w:rPr>
+          <w:rFonts w:ascii="Times New Roman" w:hAnsi="Times New Roman" w:cs="Times New Roman"/>
+          <w:b/>
+          <w:bCs/>
+          <w:sz w:val="24"/>
+          <w:szCs w:val="24"/>
+          <w:vertAlign w:val="subscript"/>
+          <w:lang w:val="lv-LV"/>
+        </w:rPr>
+        <w:t>a</w:t>
+      </w:r>
+      <w:r>
+        <w:rPr>
+          <w:rFonts w:ascii="Times New Roman" w:hAnsi="Times New Roman" w:cs="Times New Roman"/>
+          <w:b/>
+          <w:bCs/>
+          <w:sz w:val="24"/>
+          <w:szCs w:val="24"/>
+          <w:lang w:val="lv-LV"/>
+        </w:rPr>
+        <w:t>=</w:t>
+      </w:r>
+      <w:r>
+        <w:rPr>
+          <w:rFonts w:ascii="Times New Roman" w:hAnsi="Times New Roman" w:cs="Times New Roman"/>
+          <w:b/>
+          <w:bCs/>
+          <w:sz w:val="24"/>
+          <w:szCs w:val="24"/>
+          <w:lang w:val="lv-LV"/>
+        </w:rPr>
+        <w:t>9</w:t>
+      </w:r>
+      <w:r>
+        <w:rPr>
+          <w:rFonts w:ascii="Times New Roman" w:hAnsi="Times New Roman" w:cs="Times New Roman"/>
+          <w:b/>
+          <w:bCs/>
+          <w:sz w:val="24"/>
+          <w:szCs w:val="24"/>
+          <w:lang w:val="lv-LV"/>
+        </w:rPr>
+        <w:t>℃. (Temperatūru starpība ∆T=</w:t>
+      </w:r>
+      <w:r>
+        <w:rPr>
+          <w:rFonts w:ascii="Times New Roman" w:hAnsi="Times New Roman" w:cs="Times New Roman"/>
+          <w:b/>
+          <w:bCs/>
+          <w:sz w:val="24"/>
+          <w:szCs w:val="24"/>
+          <w:lang w:val="lv-LV"/>
+        </w:rPr>
+        <w:t>76</w:t>
+      </w:r>
+      <w:r>
+        <w:rPr>
+          <w:rFonts w:ascii="Times New Roman" w:hAnsi="Times New Roman" w:cs="Times New Roman"/>
+          <w:b/>
+          <w:bCs/>
+          <w:sz w:val="24"/>
+          <w:szCs w:val="24"/>
+          <w:lang w:val="lv-LV"/>
+        </w:rPr>
+        <w:t xml:space="preserve"> ℃)</w:t>
+      </w:r>
+    </w:p>
+    <w:p>
+      <w:pPr>
+        <w:jc w:val="both"/>
+        <w:rPr>
+          <w:rFonts w:ascii="Times New Roman" w:hAnsi="Times New Roman" w:cs="Times New Roman"/>
+          <w:b/>
+          <w:bCs/>
+          <w:sz w:val="24"/>
+          <w:szCs w:val="24"/>
+          <w:lang w:val="lv-LV"/>
+        </w:rPr>
+      </w:pPr>
+    </w:p>
+    <w:p>
+      <w:pPr>
+        <w:jc w:val="both"/>
+        <w:rPr>
+          <w:rFonts w:ascii="Times New Roman" w:hAnsi="Times New Roman" w:cs="Times New Roman"/>
+          <w:bCs/>
+          <w:sz w:val="24"/>
+          <w:szCs w:val="24"/>
+          <w:lang w:val="lv-LV"/>
+        </w:rPr>
+      </w:pPr>
+      <w:r>
+        <w:rPr>
+          <w:rFonts w:ascii="Times New Roman" w:hAnsi="Times New Roman" w:cs="Times New Roman"/>
+          <w:bCs/>
+          <w:sz w:val="24"/>
+          <w:szCs w:val="24"/>
+          <w:lang w:val="lv-LV"/>
+        </w:rPr>
+        <w:lastRenderedPageBreak/>
+        <w:t>Procesu daba:</w:t>
+      </w:r>
+    </w:p>
+    <w:p>
+      <w:pPr>
+        <w:jc w:val="both"/>
+        <w:rPr>
+          <w:rFonts w:ascii="Times New Roman" w:eastAsiaTheme="minorEastAsia" w:hAnsi="Times New Roman" w:cs="Times New Roman"/>
+          <w:bCs/>
+          <w:sz w:val="24"/>
+          <w:szCs w:val="24"/>
+          <w:lang w:val="lv-LV"/>
+        </w:rPr>
+      </w:pPr>
       <m:oMath>
-        <m:sSub>
-          <m:sSubPr>
-            <m:ctrlPr>
-              <w:rPr>
-                <w:rFonts w:ascii="Cambria Math" w:hAnsi="Cambria Math" w:cs="Times New Roman"/>
-                <w:bCs/>
-                <w:i/>
-                <w:sz w:val="24"/>
-                <w:szCs w:val="24"/>
-                <w:lang w:val="lv-LV"/>
-              </w:rPr>
-            </m:ctrlPr>
-          </m:sSubPr>
-          <m:e>
-            <m:r>
-              <w:rPr>
-                <w:rFonts w:ascii="Cambria Math" w:hAnsi="Cambria Math" w:cs="Times New Roman"/>
-                <w:sz w:val="24"/>
-                <w:szCs w:val="24"/>
-                <w:lang w:val="lv-LV"/>
-              </w:rPr>
-              <m:t>T</m:t>
-            </m:r>
-          </m:e>
-          <m:sub>
-            <m:r>
-              <w:rPr>
-                <w:rFonts w:ascii="Cambria Math" w:hAnsi="Cambria Math" w:cs="Times New Roman"/>
-                <w:sz w:val="24"/>
-                <w:szCs w:val="24"/>
-                <w:lang w:val="lv-LV"/>
-              </w:rPr>
-              <m:t>s</m:t>
-            </m:r>
-          </m:sub>
-        </m:sSub>
         <m:r>
           <w:rPr>
             <w:rFonts w:ascii="Cambria Math" w:hAnsi="Cambria Math" w:cs="Times New Roman"/>
@@ -870,56 +1718,42 @@
             <w:szCs w:val="24"/>
             <w:lang w:val="lv-LV"/>
           </w:rPr>
-          <m:t>= ℃</m:t>
+          <m:t>a→b:</m:t>
         </m:r>
       </m:oMath>
       <w:r>
         <w:rPr>
           <w:rFonts w:ascii="Times New Roman" w:eastAsiaTheme="minorEastAsia" w:hAnsi="Times New Roman" w:cs="Times New Roman"/>
-          <w:bCs/>
-          <w:sz w:val="24"/>
-          <w:szCs w:val="24"/>
-          <w:lang w:val="lv-LV"/>
-        </w:rPr>
-        <w:t xml:space="preserve"> un aukstā ūdens temperatūras </w:t>
-      </w:r>
+          <w:sz w:val="24"/>
+          <w:szCs w:val="24"/>
+          <w:lang w:val="lv-LV"/>
+        </w:rPr>
+        <w:t xml:space="preserve"> </w:t>
+      </w:r>
+      <w:proofErr w:type="spellStart"/>
+      <w:r>
+        <w:rPr>
+          <w:rFonts w:ascii="Times New Roman" w:eastAsiaTheme="minorEastAsia" w:hAnsi="Times New Roman" w:cs="Times New Roman"/>
+          <w:sz w:val="24"/>
+          <w:szCs w:val="24"/>
+          <w:lang w:val="lv-LV"/>
+        </w:rPr>
+        <w:t>izobārisks</w:t>
+      </w:r>
+      <w:proofErr w:type="spellEnd"/>
+    </w:p>
+    <w:p>
+      <w:pPr>
+        <w:jc w:val="both"/>
+        <w:rPr>
+          <w:rFonts w:ascii="Times New Roman" w:hAnsi="Times New Roman" w:cs="Times New Roman"/>
+          <w:bCs/>
+          <w:sz w:val="24"/>
+          <w:szCs w:val="24"/>
+          <w:lang w:val="lv-LV"/>
+        </w:rPr>
+      </w:pPr>
       <m:oMath>
-        <m:sSub>
-          <m:sSubPr>
-            <m:ctrlPr>
-              <w:rPr>
-                <w:rFonts w:ascii="Cambria Math" w:hAnsi="Cambria Math" w:cs="Times New Roman"/>
-                <w:bCs/>
-                <w:i/>
-                <w:sz w:val="24"/>
-                <w:szCs w:val="24"/>
-                <w:lang w:val="lv-LV"/>
-              </w:rPr>
-            </m:ctrlPr>
-          </m:sSubPr>
-          <m:e>
-            <m:r>
-              <w:rPr>
-                <w:rFonts w:ascii="Cambria Math" w:hAnsi="Cambria Math" w:cs="Times New Roman"/>
-                <w:sz w:val="24"/>
-                <w:szCs w:val="24"/>
-                <w:lang w:val="lv-LV"/>
-              </w:rPr>
-              <m:t>T</m:t>
-            </m:r>
-          </m:e>
-          <m:sub>
-            <m:r>
-              <w:rPr>
-                <w:rFonts w:ascii="Cambria Math" w:hAnsi="Cambria Math" w:cs="Times New Roman"/>
-                <w:sz w:val="24"/>
-                <w:szCs w:val="24"/>
-                <w:lang w:val="lv-LV"/>
-              </w:rPr>
-              <m:t>a</m:t>
-            </m:r>
-          </m:sub>
-        </m:sSub>
         <m:r>
           <w:rPr>
             <w:rFonts w:ascii="Cambria Math" w:hAnsi="Cambria Math" w:cs="Times New Roman"/>
@@ -927,207 +1761,8 @@
             <w:szCs w:val="24"/>
             <w:lang w:val="lv-LV"/>
           </w:rPr>
-          <m:t>=℃</m:t>
+          <m:t>b→c:</m:t>
         </m:r>
-      </m:oMath>
-      <w:r>
-        <w:rPr>
-          <w:rFonts w:ascii="Times New Roman" w:eastAsiaTheme="minorEastAsia" w:hAnsi="Times New Roman" w:cs="Times New Roman"/>
-          <w:bCs/>
-          <w:sz w:val="24"/>
-          <w:szCs w:val="24"/>
-          <w:lang w:val="lv-LV"/>
-        </w:rPr>
-        <w:t>.</w:t>
-      </w:r>
-      <w:r>
-        <w:rPr>
-          <w:rFonts w:ascii="Times New Roman" w:eastAsiaTheme="minorEastAsia" w:hAnsi="Times New Roman" w:cs="Times New Roman"/>
-          <w:bCs/>
-          <w:sz w:val="24"/>
-          <w:szCs w:val="24"/>
-          <w:lang w:val="lv-LV"/>
-        </w:rPr>
-        <w:t xml:space="preserve"> </w:t>
-      </w:r>
-      <w:r>
-        <w:rPr>
-          <w:rFonts w:ascii="Times New Roman" w:eastAsiaTheme="minorEastAsia" w:hAnsi="Times New Roman" w:cs="Times New Roman"/>
-          <w:bCs/>
-          <w:sz w:val="24"/>
-          <w:szCs w:val="24"/>
-          <w:lang w:val="lv-LV"/>
-        </w:rPr>
-        <w:t xml:space="preserve">(Temperatūru starpība </w:t>
-      </w:r>
-      <m:oMath>
-        <m:r>
-          <w:rPr>
-            <w:rFonts w:ascii="Cambria Math" w:eastAsiaTheme="minorEastAsia" w:hAnsi="Cambria Math" w:cs="Times New Roman"/>
-            <w:sz w:val="24"/>
-            <w:szCs w:val="24"/>
-            <w:lang w:val="lv-LV"/>
-          </w:rPr>
-          <m:t>∆T=  ℃</m:t>
-        </m:r>
-      </m:oMath>
-      <w:r>
-        <w:rPr>
-          <w:rFonts w:ascii="Times New Roman" w:eastAsiaTheme="minorEastAsia" w:hAnsi="Times New Roman" w:cs="Times New Roman"/>
-          <w:bCs/>
-          <w:sz w:val="24"/>
-          <w:szCs w:val="24"/>
-          <w:lang w:val="lv-LV"/>
-        </w:rPr>
-        <w:t>)</w:t>
-      </w:r>
-    </w:p>
-    <w:p>
-      <w:pPr>
-        <w:jc w:val="both"/>
-        <w:rPr>
-          <w:rFonts w:ascii="Times New Roman" w:eastAsiaTheme="minorEastAsia" w:hAnsi="Times New Roman" w:cs="Times New Roman"/>
-          <w:bCs/>
-          <w:sz w:val="24"/>
-          <w:szCs w:val="24"/>
-          <w:lang w:val="lv-LV"/>
-        </w:rPr>
-      </w:pPr>
-    </w:p>
-    <w:p>
-      <w:pPr>
-        <w:jc w:val="both"/>
-        <w:rPr>
-          <w:rFonts w:ascii="Times New Roman" w:hAnsi="Times New Roman" w:cs="Times New Roman"/>
-          <w:bCs/>
-          <w:sz w:val="24"/>
-          <w:szCs w:val="24"/>
-          <w:lang w:val="lv-LV"/>
-        </w:rPr>
-      </w:pPr>
-    </w:p>
-    <w:p>
-      <w:pPr>
-        <w:jc w:val="both"/>
-        <w:rPr>
-          <w:rFonts w:ascii="Times New Roman" w:hAnsi="Times New Roman" w:cs="Times New Roman"/>
-          <w:bCs/>
-          <w:sz w:val="24"/>
-          <w:szCs w:val="24"/>
-          <w:lang w:val="lv-LV"/>
-        </w:rPr>
-      </w:pPr>
-    </w:p>
-    <w:p>
-      <w:pPr>
-        <w:jc w:val="both"/>
-        <w:rPr>
-          <w:rFonts w:ascii="Times New Roman" w:hAnsi="Times New Roman" w:cs="Times New Roman"/>
-          <w:bCs/>
-          <w:sz w:val="24"/>
-          <w:szCs w:val="24"/>
-          <w:lang w:val="lv-LV"/>
-        </w:rPr>
-      </w:pPr>
-      <w:r>
-        <w:rPr>
-          <w:rFonts w:ascii="Times New Roman" w:hAnsi="Times New Roman" w:cs="Times New Roman"/>
-          <w:bCs/>
-          <w:sz w:val="24"/>
-          <w:szCs w:val="24"/>
-          <w:lang w:val="lv-LV"/>
-        </w:rPr>
-        <w:t xml:space="preserve">Grafiks </w:t>
-      </w:r>
-      <w:r>
-        <w:rPr>
-          <w:rFonts w:ascii="Times New Roman" w:hAnsi="Times New Roman" w:cs="Times New Roman"/>
-          <w:bCs/>
-          <w:sz w:val="24"/>
-          <w:szCs w:val="24"/>
-          <w:lang w:val="lv-LV"/>
-        </w:rPr>
-        <w:t>2</w:t>
-      </w:r>
-      <w:r>
-        <w:rPr>
-          <w:rFonts w:ascii="Times New Roman" w:hAnsi="Times New Roman" w:cs="Times New Roman"/>
-          <w:bCs/>
-          <w:sz w:val="24"/>
-          <w:szCs w:val="24"/>
-          <w:lang w:val="lv-LV"/>
-        </w:rPr>
-        <w:t xml:space="preserve">. </w:t>
-      </w:r>
-      <w:r>
-        <w:rPr>
-          <w:rFonts w:ascii="Times New Roman" w:hAnsi="Times New Roman" w:cs="Times New Roman"/>
-          <w:bCs/>
-          <w:sz w:val="24"/>
-          <w:szCs w:val="24"/>
-          <w:lang w:val="lv-LV"/>
-        </w:rPr>
-        <w:t xml:space="preserve">Spiediena atkarība no tilpuma </w:t>
-      </w:r>
-      <w:r>
-        <w:rPr>
-          <w:rFonts w:ascii="Times New Roman" w:hAnsi="Times New Roman" w:cs="Times New Roman"/>
-          <w:bCs/>
-          <w:i/>
-          <w:iCs/>
-          <w:sz w:val="24"/>
-          <w:szCs w:val="24"/>
-          <w:lang w:val="lv-LV"/>
-        </w:rPr>
-        <w:t>p=f(V)</w:t>
-      </w:r>
-      <w:r>
-        <w:rPr>
-          <w:rFonts w:ascii="Times New Roman" w:hAnsi="Times New Roman" w:cs="Times New Roman"/>
-          <w:bCs/>
-          <w:sz w:val="24"/>
-          <w:szCs w:val="24"/>
-          <w:lang w:val="lv-LV"/>
-        </w:rPr>
-        <w:t xml:space="preserve"> pie siltā ūdens temperatūras </w:t>
-      </w:r>
-      <m:oMath>
-        <m:sSub>
-          <m:sSubPr>
-            <m:ctrlPr>
-              <w:rPr>
-                <w:rFonts w:ascii="Cambria Math" w:hAnsi="Cambria Math" w:cs="Times New Roman"/>
-                <w:bCs/>
-                <w:i/>
-                <w:sz w:val="24"/>
-                <w:szCs w:val="24"/>
-                <w:lang w:val="lv-LV"/>
-              </w:rPr>
-            </m:ctrlPr>
-          </m:sSubPr>
-          <m:e>
-            <m:r>
-              <w:rPr>
-                <w:rFonts w:ascii="Cambria Math" w:hAnsi="Cambria Math" w:cs="Times New Roman"/>
-                <w:sz w:val="24"/>
-                <w:szCs w:val="24"/>
-                <w:lang w:val="lv-LV"/>
-              </w:rPr>
-              <m:t>T</m:t>
-            </m:r>
-          </m:e>
-          <m:sub>
-            <m:r>
-              <w:rPr>
-                <w:rFonts w:ascii="Cambria Math" w:hAnsi="Cambria Math" w:cs="Times New Roman"/>
-                <w:sz w:val="24"/>
-                <w:szCs w:val="24"/>
-                <w:lang w:val="lv-LV"/>
-              </w:rPr>
-              <m:t>s</m:t>
-            </m:r>
-          </m:sub>
-        </m:sSub>
         <m:r>
           <w:rPr>
             <w:rFonts w:ascii="Cambria Math" w:hAnsi="Cambria Math" w:cs="Times New Roman"/>
@@ -1135,56 +1770,49 @@
             <w:szCs w:val="24"/>
             <w:lang w:val="lv-LV"/>
           </w:rPr>
-          <m:t>= ℃</m:t>
+          <m:t xml:space="preserve"> </m:t>
         </m:r>
       </m:oMath>
       <w:r>
         <w:rPr>
           <w:rFonts w:ascii="Times New Roman" w:eastAsiaTheme="minorEastAsia" w:hAnsi="Times New Roman" w:cs="Times New Roman"/>
-          <w:bCs/>
-          <w:sz w:val="24"/>
-          <w:szCs w:val="24"/>
-          <w:lang w:val="lv-LV"/>
-        </w:rPr>
-        <w:t xml:space="preserve"> un aukstā ūdens temperatūras </w:t>
-      </w:r>
+          <w:sz w:val="24"/>
+          <w:szCs w:val="24"/>
+          <w:lang w:val="lv-LV"/>
+        </w:rPr>
+        <w:t>i</w:t>
+      </w:r>
+      <w:r>
+        <w:rPr>
+          <w:rFonts w:ascii="Times New Roman" w:eastAsiaTheme="minorEastAsia" w:hAnsi="Times New Roman" w:cs="Times New Roman"/>
+          <w:sz w:val="24"/>
+          <w:szCs w:val="24"/>
+          <w:lang w:val="lv-LV"/>
+        </w:rPr>
+        <w:t>zoterm</w:t>
+      </w:r>
+      <w:r>
+        <w:rPr>
+          <w:rFonts w:ascii="Times New Roman" w:eastAsiaTheme="minorEastAsia" w:hAnsi="Times New Roman" w:cs="Times New Roman"/>
+          <w:sz w:val="24"/>
+          <w:szCs w:val="24"/>
+          <w:lang w:val="lv-LV"/>
+        </w:rPr>
+        <w:t>isks</w:t>
+      </w:r>
+    </w:p>
+    <w:p>
+      <w:pPr>
+        <w:jc w:val="both"/>
+        <w:rPr>
+          <w:rFonts w:ascii="Times New Roman" w:hAnsi="Times New Roman" w:cs="Times New Roman"/>
+          <w:bCs/>
+          <w:sz w:val="24"/>
+          <w:szCs w:val="24"/>
+          <w:lang w:val="lv-LV"/>
+        </w:rPr>
+      </w:pPr>
       <m:oMath>
-        <m:sSub>
-          <m:sSubPr>
-            <m:ctrlPr>
-              <w:rPr>
-                <w:rFonts w:ascii="Cambria Math" w:hAnsi="Cambria Math" w:cs="Times New Roman"/>
-                <w:bCs/>
-                <w:i/>
-                <w:sz w:val="24"/>
-                <w:szCs w:val="24"/>
-                <w:lang w:val="lv-LV"/>
-              </w:rPr>
-            </m:ctrlPr>
-          </m:sSubPr>
-          <m:e>
-            <m:r>
-              <w:rPr>
-                <w:rFonts w:ascii="Cambria Math" w:hAnsi="Cambria Math" w:cs="Times New Roman"/>
-                <w:sz w:val="24"/>
-                <w:szCs w:val="24"/>
-                <w:lang w:val="lv-LV"/>
-              </w:rPr>
-              <m:t>T</m:t>
-            </m:r>
-          </m:e>
-          <m:sub>
-            <m:r>
-              <w:rPr>
-                <w:rFonts w:ascii="Cambria Math" w:hAnsi="Cambria Math" w:cs="Times New Roman"/>
-                <w:sz w:val="24"/>
-                <w:szCs w:val="24"/>
-                <w:lang w:val="lv-LV"/>
-              </w:rPr>
-              <m:t>a</m:t>
-            </m:r>
-          </m:sub>
-        </m:sSub>
         <m:r>
           <w:rPr>
             <w:rFonts w:ascii="Cambria Math" w:hAnsi="Cambria Math" w:cs="Times New Roman"/>
@@ -1192,207 +1820,42 @@
             <w:szCs w:val="24"/>
             <w:lang w:val="lv-LV"/>
           </w:rPr>
-          <m:t>=℃</m:t>
+          <m:t>c→d:</m:t>
         </m:r>
       </m:oMath>
       <w:r>
         <w:rPr>
           <w:rFonts w:ascii="Times New Roman" w:eastAsiaTheme="minorEastAsia" w:hAnsi="Times New Roman" w:cs="Times New Roman"/>
-          <w:bCs/>
-          <w:sz w:val="24"/>
-          <w:szCs w:val="24"/>
-          <w:lang w:val="lv-LV"/>
-        </w:rPr>
-        <w:t>.</w:t>
-      </w:r>
+          <w:sz w:val="24"/>
+          <w:szCs w:val="24"/>
+          <w:lang w:val="lv-LV"/>
+        </w:rPr>
+        <w:t xml:space="preserve"> </w:t>
+      </w:r>
+      <w:proofErr w:type="spellStart"/>
       <w:r>
         <w:rPr>
           <w:rFonts w:ascii="Times New Roman" w:eastAsiaTheme="minorEastAsia" w:hAnsi="Times New Roman" w:cs="Times New Roman"/>
-          <w:bCs/>
-          <w:sz w:val="24"/>
-          <w:szCs w:val="24"/>
-          <w:lang w:val="lv-LV"/>
-        </w:rPr>
-        <w:t xml:space="preserve"> </w:t>
-      </w:r>
-      <w:r>
-        <w:rPr>
-          <w:rFonts w:ascii="Times New Roman" w:eastAsiaTheme="minorEastAsia" w:hAnsi="Times New Roman" w:cs="Times New Roman"/>
-          <w:bCs/>
-          <w:sz w:val="24"/>
-          <w:szCs w:val="24"/>
-          <w:lang w:val="lv-LV"/>
-        </w:rPr>
-        <w:t xml:space="preserve">(Temperatūru starpība </w:t>
-      </w:r>
+          <w:sz w:val="24"/>
+          <w:szCs w:val="24"/>
+          <w:lang w:val="lv-LV"/>
+        </w:rPr>
+        <w:t>izobārisks</w:t>
+      </w:r>
+      <w:proofErr w:type="spellEnd"/>
+    </w:p>
+    <w:p>
+      <w:pPr>
+        <w:jc w:val="both"/>
+        <w:rPr>
+          <w:rFonts w:ascii="Times New Roman" w:hAnsi="Times New Roman" w:cs="Times New Roman"/>
+          <w:bCs/>
+          <w:sz w:val="24"/>
+          <w:szCs w:val="24"/>
+          <w:lang w:val="lv-LV"/>
+        </w:rPr>
+      </w:pPr>
       <m:oMath>
-        <m:r>
-          <w:rPr>
-            <w:rFonts w:ascii="Cambria Math" w:eastAsiaTheme="minorEastAsia" w:hAnsi="Cambria Math" w:cs="Times New Roman"/>
-            <w:sz w:val="24"/>
-            <w:szCs w:val="24"/>
-            <w:lang w:val="lv-LV"/>
-          </w:rPr>
-          <m:t>∆T=  ℃</m:t>
-        </m:r>
-      </m:oMath>
-      <w:r>
-        <w:rPr>
-          <w:rFonts w:ascii="Times New Roman" w:eastAsiaTheme="minorEastAsia" w:hAnsi="Times New Roman" w:cs="Times New Roman"/>
-          <w:bCs/>
-          <w:sz w:val="24"/>
-          <w:szCs w:val="24"/>
-          <w:lang w:val="lv-LV"/>
-        </w:rPr>
-        <w:t>)</w:t>
-      </w:r>
-    </w:p>
-    <w:p>
-      <w:pPr>
-        <w:jc w:val="both"/>
-        <w:rPr>
-          <w:rFonts w:ascii="Times New Roman" w:eastAsiaTheme="minorEastAsia" w:hAnsi="Times New Roman" w:cs="Times New Roman"/>
-          <w:bCs/>
-          <w:sz w:val="24"/>
-          <w:szCs w:val="24"/>
-          <w:lang w:val="lv-LV"/>
-        </w:rPr>
-      </w:pPr>
-    </w:p>
-    <w:p>
-      <w:pPr>
-        <w:jc w:val="both"/>
-        <w:rPr>
-          <w:rFonts w:ascii="Times New Roman" w:eastAsiaTheme="minorEastAsia" w:hAnsi="Times New Roman" w:cs="Times New Roman"/>
-          <w:bCs/>
-          <w:sz w:val="24"/>
-          <w:szCs w:val="24"/>
-          <w:lang w:val="lv-LV"/>
-        </w:rPr>
-      </w:pPr>
-    </w:p>
-    <w:p>
-      <w:pPr>
-        <w:jc w:val="both"/>
-        <w:rPr>
-          <w:rFonts w:ascii="Times New Roman" w:eastAsiaTheme="minorEastAsia" w:hAnsi="Times New Roman" w:cs="Times New Roman"/>
-          <w:bCs/>
-          <w:sz w:val="24"/>
-          <w:szCs w:val="24"/>
-          <w:lang w:val="lv-LV"/>
-        </w:rPr>
-      </w:pPr>
-    </w:p>
-    <w:p>
-      <w:pPr>
-        <w:jc w:val="both"/>
-        <w:rPr>
-          <w:rFonts w:ascii="Times New Roman" w:hAnsi="Times New Roman" w:cs="Times New Roman"/>
-          <w:bCs/>
-          <w:sz w:val="24"/>
-          <w:szCs w:val="24"/>
-          <w:lang w:val="lv-LV"/>
-        </w:rPr>
-      </w:pPr>
-      <w:r>
-        <w:rPr>
-          <w:rFonts w:ascii="Times New Roman" w:hAnsi="Times New Roman" w:cs="Times New Roman"/>
-          <w:bCs/>
-          <w:sz w:val="24"/>
-          <w:szCs w:val="24"/>
-          <w:lang w:val="lv-LV"/>
-        </w:rPr>
-        <w:t xml:space="preserve">Grafiks </w:t>
-      </w:r>
-      <w:r>
-        <w:rPr>
-          <w:rFonts w:ascii="Times New Roman" w:hAnsi="Times New Roman" w:cs="Times New Roman"/>
-          <w:bCs/>
-          <w:sz w:val="24"/>
-          <w:szCs w:val="24"/>
-          <w:lang w:val="lv-LV"/>
-        </w:rPr>
-        <w:t>3</w:t>
-      </w:r>
-      <w:r>
-        <w:rPr>
-          <w:rFonts w:ascii="Times New Roman" w:hAnsi="Times New Roman" w:cs="Times New Roman"/>
-          <w:bCs/>
-          <w:sz w:val="24"/>
-          <w:szCs w:val="24"/>
-          <w:lang w:val="lv-LV"/>
-        </w:rPr>
-        <w:t xml:space="preserve">. </w:t>
-      </w:r>
-      <w:r>
-        <w:rPr>
-          <w:rFonts w:ascii="Times New Roman" w:hAnsi="Times New Roman" w:cs="Times New Roman"/>
-          <w:bCs/>
-          <w:sz w:val="24"/>
-          <w:szCs w:val="24"/>
-          <w:lang w:val="lv-LV"/>
-        </w:rPr>
-        <w:t xml:space="preserve">Spiediena atkarība no tilpuma </w:t>
-      </w:r>
-      <w:r>
-        <w:rPr>
-          <w:rFonts w:ascii="Times New Roman" w:hAnsi="Times New Roman" w:cs="Times New Roman"/>
-          <w:bCs/>
-          <w:i/>
-          <w:iCs/>
-          <w:sz w:val="24"/>
-          <w:szCs w:val="24"/>
-          <w:lang w:val="lv-LV"/>
-        </w:rPr>
-        <w:t>p=f(V)</w:t>
-      </w:r>
-      <w:r>
-        <w:rPr>
-          <w:rFonts w:ascii="Times New Roman" w:hAnsi="Times New Roman" w:cs="Times New Roman"/>
-          <w:bCs/>
-          <w:sz w:val="24"/>
-          <w:szCs w:val="24"/>
-          <w:lang w:val="lv-LV"/>
-        </w:rPr>
-        <w:t xml:space="preserve"> pie siltā ūdens temperatūras </w:t>
-      </w:r>
-      <m:oMath>
-        <m:sSub>
-          <m:sSubPr>
-            <m:ctrlPr>
-              <w:rPr>
-                <w:rFonts w:ascii="Cambria Math" w:hAnsi="Cambria Math" w:cs="Times New Roman"/>
-                <w:bCs/>
-                <w:i/>
-                <w:sz w:val="24"/>
-                <w:szCs w:val="24"/>
-                <w:lang w:val="lv-LV"/>
-              </w:rPr>
-            </m:ctrlPr>
-          </m:sSubPr>
-          <m:e>
-            <m:r>
-              <w:rPr>
-                <w:rFonts w:ascii="Cambria Math" w:hAnsi="Cambria Math" w:cs="Times New Roman"/>
-                <w:sz w:val="24"/>
-                <w:szCs w:val="24"/>
-                <w:lang w:val="lv-LV"/>
-              </w:rPr>
-              <m:t>T</m:t>
-            </m:r>
-          </m:e>
-          <m:sub>
-            <m:r>
-              <w:rPr>
-                <w:rFonts w:ascii="Cambria Math" w:hAnsi="Cambria Math" w:cs="Times New Roman"/>
-                <w:sz w:val="24"/>
-                <w:szCs w:val="24"/>
-                <w:lang w:val="lv-LV"/>
-              </w:rPr>
-              <m:t>s</m:t>
-            </m:r>
-          </m:sub>
-        </m:sSub>
         <m:r>
           <w:rPr>
             <w:rFonts w:ascii="Cambria Math" w:hAnsi="Cambria Math" w:cs="Times New Roman"/>
@@ -1400,282 +1863,98 @@
             <w:szCs w:val="24"/>
             <w:lang w:val="lv-LV"/>
           </w:rPr>
-          <m:t>= ℃</m:t>
+          <m:t>d→a:</m:t>
         </m:r>
       </m:oMath>
       <w:r>
         <w:rPr>
           <w:rFonts w:ascii="Times New Roman" w:eastAsiaTheme="minorEastAsia" w:hAnsi="Times New Roman" w:cs="Times New Roman"/>
-          <w:bCs/>
-          <w:sz w:val="24"/>
-          <w:szCs w:val="24"/>
-          <w:lang w:val="lv-LV"/>
-        </w:rPr>
-        <w:t xml:space="preserve"> un aukstā ūdens temperatūras </w:t>
-      </w:r>
-      <m:oMath>
-        <m:sSub>
-          <m:sSubPr>
-            <m:ctrlPr>
-              <w:rPr>
-                <w:rFonts w:ascii="Cambria Math" w:hAnsi="Cambria Math" w:cs="Times New Roman"/>
-                <w:bCs/>
-                <w:i/>
-                <w:sz w:val="24"/>
-                <w:szCs w:val="24"/>
-                <w:lang w:val="lv-LV"/>
-              </w:rPr>
-            </m:ctrlPr>
-          </m:sSubPr>
-          <m:e>
-            <m:r>
-              <w:rPr>
-                <w:rFonts w:ascii="Cambria Math" w:hAnsi="Cambria Math" w:cs="Times New Roman"/>
-                <w:sz w:val="24"/>
-                <w:szCs w:val="24"/>
-                <w:lang w:val="lv-LV"/>
-              </w:rPr>
-              <m:t>T</m:t>
-            </m:r>
-          </m:e>
-          <m:sub>
-            <m:r>
-              <w:rPr>
-                <w:rFonts w:ascii="Cambria Math" w:hAnsi="Cambria Math" w:cs="Times New Roman"/>
-                <w:sz w:val="24"/>
-                <w:szCs w:val="24"/>
-                <w:lang w:val="lv-LV"/>
-              </w:rPr>
-              <m:t>a</m:t>
-            </m:r>
-          </m:sub>
-        </m:sSub>
-        <m:r>
-          <w:rPr>
-            <w:rFonts w:ascii="Cambria Math" w:hAnsi="Cambria Math" w:cs="Times New Roman"/>
-            <w:sz w:val="24"/>
-            <w:szCs w:val="24"/>
-            <w:lang w:val="lv-LV"/>
-          </w:rPr>
-          <m:t>=℃</m:t>
-        </m:r>
-      </m:oMath>
+          <w:sz w:val="24"/>
+          <w:szCs w:val="24"/>
+          <w:lang w:val="lv-LV"/>
+        </w:rPr>
+        <w:t xml:space="preserve"> </w:t>
+      </w:r>
       <w:r>
         <w:rPr>
           <w:rFonts w:ascii="Times New Roman" w:eastAsiaTheme="minorEastAsia" w:hAnsi="Times New Roman" w:cs="Times New Roman"/>
-          <w:bCs/>
-          <w:sz w:val="24"/>
-          <w:szCs w:val="24"/>
-          <w:lang w:val="lv-LV"/>
-        </w:rPr>
-        <w:t>.</w:t>
+          <w:sz w:val="24"/>
+          <w:szCs w:val="24"/>
+          <w:lang w:val="lv-LV"/>
+        </w:rPr>
+        <w:t>i</w:t>
       </w:r>
       <w:r>
         <w:rPr>
           <w:rFonts w:ascii="Times New Roman" w:eastAsiaTheme="minorEastAsia" w:hAnsi="Times New Roman" w:cs="Times New Roman"/>
-          <w:bCs/>
-          <w:sz w:val="24"/>
-          <w:szCs w:val="24"/>
-          <w:lang w:val="lv-LV"/>
-        </w:rPr>
-        <w:t xml:space="preserve"> </w:t>
-      </w:r>
-      <w:r>
+          <w:sz w:val="24"/>
+          <w:szCs w:val="24"/>
+          <w:lang w:val="lv-LV"/>
+        </w:rPr>
+        <w:t>zotermisks</w:t>
+      </w:r>
+    </w:p>
+    <w:p>
+      <w:pPr>
+        <w:jc w:val="both"/>
+        <w:rPr>
+          <w:rFonts w:ascii="Times New Roman" w:hAnsi="Times New Roman" w:cs="Times New Roman"/>
+          <w:bCs/>
+          <w:sz w:val="24"/>
+          <w:szCs w:val="24"/>
+          <w:lang w:val="lv-LV"/>
+        </w:rPr>
+      </w:pPr>
+    </w:p>
+    <w:p>
+      <w:pPr>
+        <w:jc w:val="both"/>
+        <w:rPr>
+          <w:rFonts w:ascii="Times New Roman" w:hAnsi="Times New Roman" w:cs="Times New Roman"/>
+          <w:b/>
+          <w:sz w:val="24"/>
+          <w:szCs w:val="24"/>
+          <w:lang w:val="lv-LV"/>
+        </w:rPr>
+      </w:pPr>
+      <w:r>
+        <w:rPr>
+          <w:rFonts w:ascii="Times New Roman" w:hAnsi="Times New Roman" w:cs="Times New Roman"/>
+          <w:b/>
+          <w:sz w:val="24"/>
+          <w:szCs w:val="24"/>
+          <w:lang w:val="lv-LV"/>
+        </w:rPr>
+        <w:t>Aprēķini:</w:t>
+      </w:r>
+    </w:p>
+    <w:p>
+      <w:pPr>
+        <w:jc w:val="both"/>
+        <w:rPr>
+          <w:rFonts w:ascii="Times New Roman" w:hAnsi="Times New Roman" w:cs="Times New Roman"/>
+          <w:bCs/>
+          <w:sz w:val="24"/>
+          <w:szCs w:val="24"/>
+          <w:lang w:val="lv-LV"/>
+        </w:rPr>
+      </w:pPr>
+      <w:r>
+        <w:rPr>
+          <w:rFonts w:ascii="Times New Roman" w:hAnsi="Times New Roman" w:cs="Times New Roman"/>
+          <w:bCs/>
+          <w:sz w:val="24"/>
+          <w:szCs w:val="24"/>
+          <w:lang w:val="lv-LV"/>
+        </w:rPr>
+        <w:t>Gaisa tilpums cilindrā zem virzuļa:</w:t>
+      </w:r>
+    </w:p>
+    <w:p>
+      <w:pPr>
+        <w:jc w:val="both"/>
         <w:rPr>
           <w:rFonts w:ascii="Times New Roman" w:eastAsiaTheme="minorEastAsia" w:hAnsi="Times New Roman" w:cs="Times New Roman"/>
-          <w:bCs/>
-          <w:sz w:val="24"/>
-          <w:szCs w:val="24"/>
-          <w:lang w:val="lv-LV"/>
-        </w:rPr>
-        <w:t xml:space="preserve">(Temperatūru starpība </w:t>
-      </w:r>
-      <m:oMath>
-        <m:r>
-          <w:rPr>
-            <w:rFonts w:ascii="Cambria Math" w:eastAsiaTheme="minorEastAsia" w:hAnsi="Cambria Math" w:cs="Times New Roman"/>
-            <w:sz w:val="24"/>
-            <w:szCs w:val="24"/>
-            <w:lang w:val="lv-LV"/>
-          </w:rPr>
-          <m:t>∆T=  ℃</m:t>
-        </m:r>
-      </m:oMath>
-      <w:r>
-        <w:rPr>
-          <w:rFonts w:ascii="Times New Roman" w:eastAsiaTheme="minorEastAsia" w:hAnsi="Times New Roman" w:cs="Times New Roman"/>
-          <w:bCs/>
-          <w:sz w:val="24"/>
-          <w:szCs w:val="24"/>
-          <w:lang w:val="lv-LV"/>
-        </w:rPr>
-        <w:t>)</w:t>
-      </w:r>
-    </w:p>
-    <w:p>
-      <w:pPr>
-        <w:jc w:val="both"/>
-        <w:rPr>
-          <w:rFonts w:ascii="Times New Roman" w:hAnsi="Times New Roman" w:cs="Times New Roman"/>
-          <w:bCs/>
-          <w:sz w:val="24"/>
-          <w:szCs w:val="24"/>
-          <w:lang w:val="lv-LV"/>
-        </w:rPr>
-      </w:pPr>
-    </w:p>
-    <w:p>
-      <w:pPr>
-        <w:jc w:val="both"/>
-        <w:rPr>
-          <w:rFonts w:ascii="Times New Roman" w:hAnsi="Times New Roman" w:cs="Times New Roman"/>
-          <w:bCs/>
-          <w:sz w:val="24"/>
-          <w:szCs w:val="24"/>
-          <w:lang w:val="lv-LV"/>
-        </w:rPr>
-      </w:pPr>
-      <w:r>
-        <w:rPr>
-          <w:rFonts w:ascii="Times New Roman" w:hAnsi="Times New Roman" w:cs="Times New Roman"/>
-          <w:bCs/>
-          <w:sz w:val="24"/>
-          <w:szCs w:val="24"/>
-          <w:highlight w:val="yellow"/>
-          <w:lang w:val="lv-LV"/>
-        </w:rPr>
-        <w:t xml:space="preserve">Vieta papildus grafiku </w:t>
-      </w:r>
-      <w:r>
-        <w:rPr>
-          <w:rFonts w:ascii="Times New Roman" w:hAnsi="Times New Roman" w:cs="Times New Roman"/>
-          <w:bCs/>
-          <w:sz w:val="24"/>
-          <w:szCs w:val="24"/>
-          <w:highlight w:val="yellow"/>
-          <w:lang w:val="lv-LV"/>
-        </w:rPr>
-        <w:t>ievietošanai</w:t>
-      </w:r>
-      <w:r>
-        <w:rPr>
-          <w:rFonts w:ascii="Times New Roman" w:hAnsi="Times New Roman" w:cs="Times New Roman"/>
-          <w:bCs/>
-          <w:sz w:val="24"/>
-          <w:szCs w:val="24"/>
-          <w:highlight w:val="yellow"/>
-          <w:lang w:val="lv-LV"/>
-        </w:rPr>
-        <w:t xml:space="preserve"> (varat pievienot arī </w:t>
-      </w:r>
-      <w:r>
-        <w:rPr>
-          <w:rFonts w:ascii="Times New Roman" w:hAnsi="Times New Roman" w:cs="Times New Roman"/>
-          <w:bCs/>
-          <w:sz w:val="24"/>
-          <w:szCs w:val="24"/>
-          <w:highlight w:val="yellow"/>
-          <w:lang w:val="lv-LV"/>
-        </w:rPr>
-        <w:t>vēl vairāku</w:t>
-      </w:r>
-      <w:r>
-        <w:rPr>
-          <w:rFonts w:ascii="Times New Roman" w:hAnsi="Times New Roman" w:cs="Times New Roman"/>
-          <w:bCs/>
-          <w:sz w:val="24"/>
-          <w:szCs w:val="24"/>
-          <w:highlight w:val="yellow"/>
-          <w:lang w:val="lv-LV"/>
-        </w:rPr>
-        <w:t xml:space="preserve"> ciklu grafikus, ar cit</w:t>
-      </w:r>
-      <w:r>
-        <w:rPr>
-          <w:rFonts w:ascii="Times New Roman" w:hAnsi="Times New Roman" w:cs="Times New Roman"/>
-          <w:bCs/>
-          <w:sz w:val="24"/>
-          <w:szCs w:val="24"/>
-          <w:highlight w:val="yellow"/>
-          <w:lang w:val="lv-LV"/>
-        </w:rPr>
-        <w:t>iem</w:t>
-      </w:r>
-      <w:r>
-        <w:rPr>
-          <w:rFonts w:ascii="Times New Roman" w:hAnsi="Times New Roman" w:cs="Times New Roman"/>
-          <w:bCs/>
-          <w:sz w:val="24"/>
-          <w:szCs w:val="24"/>
-          <w:highlight w:val="yellow"/>
-          <w:lang w:val="lv-LV"/>
-        </w:rPr>
-        <w:t xml:space="preserve"> </w:t>
-      </w:r>
-      <m:oMath>
-        <m:r>
-          <w:rPr>
-            <w:rFonts w:ascii="Cambria Math" w:eastAsiaTheme="minorEastAsia" w:hAnsi="Cambria Math" w:cs="Times New Roman"/>
-            <w:sz w:val="24"/>
-            <w:szCs w:val="24"/>
-            <w:highlight w:val="yellow"/>
-            <w:lang w:val="lv-LV"/>
-          </w:rPr>
-          <m:t>∆T</m:t>
-        </m:r>
-      </m:oMath>
-      <w:r>
-        <w:rPr>
-          <w:rFonts w:ascii="Times New Roman" w:eastAsiaTheme="minorEastAsia" w:hAnsi="Times New Roman" w:cs="Times New Roman"/>
-          <w:bCs/>
-          <w:sz w:val="24"/>
-          <w:szCs w:val="24"/>
-          <w:highlight w:val="yellow"/>
-          <w:lang w:val="lv-LV"/>
-        </w:rPr>
-        <w:t>)</w:t>
-      </w:r>
-    </w:p>
-    <w:p>
-      <w:pPr>
-        <w:jc w:val="both"/>
-        <w:rPr>
-          <w:rFonts w:ascii="Times New Roman" w:hAnsi="Times New Roman" w:cs="Times New Roman"/>
-          <w:bCs/>
-          <w:sz w:val="24"/>
-          <w:szCs w:val="24"/>
-          <w:lang w:val="lv-LV"/>
-        </w:rPr>
-      </w:pPr>
-    </w:p>
-    <w:p>
-      <w:pPr>
-        <w:jc w:val="both"/>
-        <w:rPr>
-          <w:rFonts w:ascii="Times New Roman" w:hAnsi="Times New Roman" w:cs="Times New Roman"/>
-          <w:bCs/>
-          <w:sz w:val="24"/>
-          <w:szCs w:val="24"/>
-          <w:lang w:val="lv-LV"/>
-        </w:rPr>
-      </w:pPr>
-      <w:r>
-        <w:rPr>
-          <w:rFonts w:ascii="Times New Roman" w:hAnsi="Times New Roman" w:cs="Times New Roman"/>
-          <w:bCs/>
-          <w:sz w:val="24"/>
-          <w:szCs w:val="24"/>
-          <w:lang w:val="lv-LV"/>
-        </w:rPr>
-        <w:t>Procesu daba:</w:t>
-      </w:r>
-    </w:p>
-    <w:p>
-      <w:pPr>
-        <w:jc w:val="both"/>
-        <w:rPr>
-          <w:rFonts w:ascii="Times New Roman" w:eastAsiaTheme="minorEastAsia" w:hAnsi="Times New Roman" w:cs="Times New Roman"/>
-          <w:bCs/>
           <w:sz w:val="24"/>
           <w:szCs w:val="24"/>
           <w:lang w:val="lv-LV"/>
@@ -1693,402 +1972,13 @@
               <w:szCs w:val="24"/>
               <w:lang w:val="lv-LV"/>
             </w:rPr>
-            <m:t>a→b</m:t>
+            <m:t>V=</m:t>
           </m:r>
-          <m:r>
-            <w:rPr>
-              <w:rFonts w:ascii="Cambria Math" w:hAnsi="Cambria Math" w:cs="Times New Roman"/>
-              <w:sz w:val="24"/>
-              <w:szCs w:val="24"/>
-              <w:lang w:val="lv-LV"/>
-            </w:rPr>
-            <m:t>:</m:t>
-          </m:r>
-        </m:oMath>
-      </m:oMathPara>
-    </w:p>
-    <w:p>
-      <w:pPr>
-        <w:jc w:val="both"/>
-        <w:rPr>
-          <w:rFonts w:ascii="Times New Roman" w:hAnsi="Times New Roman" w:cs="Times New Roman"/>
-          <w:bCs/>
-          <w:sz w:val="24"/>
-          <w:szCs w:val="24"/>
-          <w:lang w:val="lv-LV"/>
-        </w:rPr>
-      </w:pPr>
-      <m:oMathPara>
-        <m:oMathParaPr>
-          <m:jc m:val="left"/>
-        </m:oMathParaPr>
-        <m:oMath>
-          <m:r>
-            <w:rPr>
-              <w:rFonts w:ascii="Cambria Math" w:hAnsi="Cambria Math" w:cs="Times New Roman"/>
-              <w:sz w:val="24"/>
-              <w:szCs w:val="24"/>
-              <w:lang w:val="lv-LV"/>
-            </w:rPr>
-            <m:t>b</m:t>
-          </m:r>
-          <m:r>
-            <w:rPr>
-              <w:rFonts w:ascii="Cambria Math" w:hAnsi="Cambria Math" w:cs="Times New Roman"/>
-              <w:sz w:val="24"/>
-              <w:szCs w:val="24"/>
-              <w:lang w:val="lv-LV"/>
-            </w:rPr>
-            <m:t>→</m:t>
-          </m:r>
-          <m:r>
-            <w:rPr>
-              <w:rFonts w:ascii="Cambria Math" w:hAnsi="Cambria Math" w:cs="Times New Roman"/>
-              <w:sz w:val="24"/>
-              <w:szCs w:val="24"/>
-              <w:lang w:val="lv-LV"/>
-            </w:rPr>
-            <m:t>c</m:t>
-          </m:r>
-          <m:r>
-            <w:rPr>
-              <w:rFonts w:ascii="Cambria Math" w:hAnsi="Cambria Math" w:cs="Times New Roman"/>
-              <w:sz w:val="24"/>
-              <w:szCs w:val="24"/>
-              <w:lang w:val="lv-LV"/>
-            </w:rPr>
-            <m:t>:</m:t>
-          </m:r>
-        </m:oMath>
-      </m:oMathPara>
-    </w:p>
-    <w:p>
-      <w:pPr>
-        <w:jc w:val="both"/>
-        <w:rPr>
-          <w:rFonts w:ascii="Times New Roman" w:hAnsi="Times New Roman" w:cs="Times New Roman"/>
-          <w:bCs/>
-          <w:sz w:val="24"/>
-          <w:szCs w:val="24"/>
-          <w:lang w:val="lv-LV"/>
-        </w:rPr>
-      </w:pPr>
-      <m:oMathPara>
-        <m:oMathParaPr>
-          <m:jc m:val="left"/>
-        </m:oMathParaPr>
-        <m:oMath>
-          <m:r>
-            <w:rPr>
-              <w:rFonts w:ascii="Cambria Math" w:hAnsi="Cambria Math" w:cs="Times New Roman"/>
-              <w:sz w:val="24"/>
-              <w:szCs w:val="24"/>
-              <w:lang w:val="lv-LV"/>
-            </w:rPr>
-            <m:t>c</m:t>
-          </m:r>
-          <m:r>
-            <w:rPr>
-              <w:rFonts w:ascii="Cambria Math" w:hAnsi="Cambria Math" w:cs="Times New Roman"/>
-              <w:sz w:val="24"/>
-              <w:szCs w:val="24"/>
-              <w:lang w:val="lv-LV"/>
-            </w:rPr>
-            <m:t>→</m:t>
-          </m:r>
-          <m:r>
-            <w:rPr>
-              <w:rFonts w:ascii="Cambria Math" w:hAnsi="Cambria Math" w:cs="Times New Roman"/>
-              <w:sz w:val="24"/>
-              <w:szCs w:val="24"/>
-              <w:lang w:val="lv-LV"/>
-            </w:rPr>
-            <m:t>d</m:t>
-          </m:r>
-          <m:r>
-            <w:rPr>
-              <w:rFonts w:ascii="Cambria Math" w:hAnsi="Cambria Math" w:cs="Times New Roman"/>
-              <w:sz w:val="24"/>
-              <w:szCs w:val="24"/>
-              <w:lang w:val="lv-LV"/>
-            </w:rPr>
-            <m:t>:</m:t>
-          </m:r>
-        </m:oMath>
-      </m:oMathPara>
-    </w:p>
-    <w:p>
-      <w:pPr>
-        <w:jc w:val="both"/>
-        <w:rPr>
-          <w:rFonts w:ascii="Times New Roman" w:hAnsi="Times New Roman" w:cs="Times New Roman"/>
-          <w:bCs/>
-          <w:sz w:val="24"/>
-          <w:szCs w:val="24"/>
-          <w:lang w:val="lv-LV"/>
-        </w:rPr>
-      </w:pPr>
-      <m:oMathPara>
-        <m:oMathParaPr>
-          <m:jc m:val="left"/>
-        </m:oMathParaPr>
-        <m:oMath>
-          <m:r>
-            <w:rPr>
-              <w:rFonts w:ascii="Cambria Math" w:hAnsi="Cambria Math" w:cs="Times New Roman"/>
-              <w:sz w:val="24"/>
-              <w:szCs w:val="24"/>
-              <w:lang w:val="lv-LV"/>
-            </w:rPr>
-            <m:t>d</m:t>
-          </m:r>
-          <m:r>
-            <w:rPr>
-              <w:rFonts w:ascii="Cambria Math" w:hAnsi="Cambria Math" w:cs="Times New Roman"/>
-              <w:sz w:val="24"/>
-              <w:szCs w:val="24"/>
-              <w:lang w:val="lv-LV"/>
-            </w:rPr>
-            <m:t>→</m:t>
-          </m:r>
-          <m:r>
-            <w:rPr>
-              <w:rFonts w:ascii="Cambria Math" w:hAnsi="Cambria Math" w:cs="Times New Roman"/>
-              <w:sz w:val="24"/>
-              <w:szCs w:val="24"/>
-              <w:lang w:val="lv-LV"/>
-            </w:rPr>
-            <m:t>a</m:t>
-          </m:r>
-          <m:r>
-            <w:rPr>
-              <w:rFonts w:ascii="Cambria Math" w:hAnsi="Cambria Math" w:cs="Times New Roman"/>
-              <w:sz w:val="24"/>
-              <w:szCs w:val="24"/>
-              <w:lang w:val="lv-LV"/>
-            </w:rPr>
-            <m:t>:</m:t>
-          </m:r>
-        </m:oMath>
-      </m:oMathPara>
-    </w:p>
-    <w:p>
-      <w:pPr>
-        <w:jc w:val="both"/>
-        <w:rPr>
-          <w:rFonts w:ascii="Times New Roman" w:hAnsi="Times New Roman" w:cs="Times New Roman"/>
-          <w:bCs/>
-          <w:sz w:val="24"/>
-          <w:szCs w:val="24"/>
-          <w:lang w:val="lv-LV"/>
-        </w:rPr>
-      </w:pPr>
-    </w:p>
-    <w:p>
-      <w:pPr>
-        <w:jc w:val="both"/>
-        <w:rPr>
-          <w:rFonts w:ascii="Times New Roman" w:hAnsi="Times New Roman" w:cs="Times New Roman"/>
-          <w:b/>
-          <w:sz w:val="24"/>
-          <w:szCs w:val="24"/>
-          <w:lang w:val="lv-LV"/>
-        </w:rPr>
-      </w:pPr>
-      <w:r>
-        <w:rPr>
-          <w:rFonts w:ascii="Times New Roman" w:hAnsi="Times New Roman" w:cs="Times New Roman"/>
-          <w:b/>
-          <w:sz w:val="24"/>
-          <w:szCs w:val="24"/>
-          <w:lang w:val="lv-LV"/>
-        </w:rPr>
-        <w:t>Aprēķini:</w:t>
-      </w:r>
-    </w:p>
-    <w:p>
-      <w:pPr>
-        <w:jc w:val="both"/>
-        <w:rPr>
-          <w:rFonts w:ascii="Times New Roman" w:hAnsi="Times New Roman" w:cs="Times New Roman"/>
-          <w:bCs/>
-          <w:sz w:val="24"/>
-          <w:szCs w:val="24"/>
-          <w:lang w:val="lv-LV"/>
-        </w:rPr>
-      </w:pPr>
-      <w:r>
-        <w:rPr>
-          <w:rFonts w:ascii="Times New Roman" w:hAnsi="Times New Roman" w:cs="Times New Roman"/>
-          <w:bCs/>
-          <w:sz w:val="24"/>
-          <w:szCs w:val="24"/>
-          <w:lang w:val="lv-LV"/>
-        </w:rPr>
-        <w:t>Gaisa tilpums cilindrā zem virzuļa:</w:t>
-      </w:r>
-    </w:p>
-    <w:p>
-      <w:pPr>
-        <w:jc w:val="both"/>
-        <w:rPr>
-          <w:rFonts w:ascii="Times New Roman" w:hAnsi="Times New Roman" w:cs="Times New Roman"/>
-          <w:bCs/>
-          <w:sz w:val="24"/>
-          <w:szCs w:val="24"/>
-          <w:lang w:val="lv-LV"/>
-        </w:rPr>
-      </w:pPr>
-      <m:oMathPara>
-        <m:oMathParaPr>
-          <m:jc m:val="left"/>
-        </m:oMathParaPr>
-        <m:oMath>
-          <m:r>
-            <w:rPr>
-              <w:rFonts w:ascii="Cambria Math" w:hAnsi="Cambria Math" w:cs="Times New Roman"/>
-              <w:sz w:val="24"/>
-              <w:szCs w:val="24"/>
-              <w:lang w:val="lv-LV"/>
-            </w:rPr>
-            <m:t>V</m:t>
-          </m:r>
-          <m:r>
-            <w:rPr>
-              <w:rFonts w:ascii="Cambria Math" w:hAnsi="Cambria Math" w:cs="Times New Roman"/>
-              <w:sz w:val="24"/>
-              <w:szCs w:val="24"/>
-              <w:lang w:val="lv-LV"/>
-            </w:rPr>
-            <m:t>=</m:t>
-          </m:r>
-        </m:oMath>
-      </m:oMathPara>
-    </w:p>
-    <w:p>
-      <w:pPr>
-        <w:jc w:val="both"/>
-        <w:rPr>
-          <w:rFonts w:ascii="Times New Roman" w:hAnsi="Times New Roman" w:cs="Times New Roman"/>
-          <w:bCs/>
-          <w:sz w:val="24"/>
-          <w:szCs w:val="24"/>
-          <w:lang w:val="lv-LV"/>
-        </w:rPr>
-      </w:pPr>
-      <w:r>
-        <w:rPr>
-          <w:rFonts w:ascii="Times New Roman" w:hAnsi="Times New Roman" w:cs="Times New Roman"/>
-          <w:bCs/>
-          <w:sz w:val="24"/>
-          <w:szCs w:val="24"/>
-          <w:lang w:val="lv-LV"/>
-        </w:rPr>
-        <w:t xml:space="preserve">Termodinamiskais darbs </w:t>
-      </w:r>
-      <m:oMath>
-        <m:sSub>
-          <m:sSubPr>
-            <m:ctrlPr>
-              <w:rPr>
-                <w:rFonts w:ascii="Cambria Math" w:hAnsi="Cambria Math" w:cs="Times New Roman"/>
-                <w:bCs/>
-                <w:i/>
-                <w:sz w:val="24"/>
-                <w:szCs w:val="24"/>
-                <w:lang w:val="lv-LV"/>
-              </w:rPr>
-            </m:ctrlPr>
-          </m:sSubPr>
-          <m:e>
-            <m:r>
-              <w:rPr>
-                <w:rFonts w:ascii="Cambria Math" w:hAnsi="Cambria Math" w:cs="Times New Roman"/>
-                <w:sz w:val="24"/>
-                <w:szCs w:val="24"/>
-                <w:lang w:val="lv-LV"/>
-              </w:rPr>
-              <m:t>A</m:t>
-            </m:r>
-          </m:e>
-          <m:sub>
-            <m:r>
-              <w:rPr>
-                <w:rFonts w:ascii="Cambria Math" w:hAnsi="Cambria Math" w:cs="Times New Roman"/>
-                <w:sz w:val="24"/>
-                <w:szCs w:val="24"/>
-                <w:lang w:val="lv-LV"/>
-              </w:rPr>
-              <m:t>t</m:t>
-            </m:r>
-          </m:sub>
-        </m:sSub>
-      </m:oMath>
-      <w:r>
-        <w:rPr>
-          <w:rFonts w:ascii="Times New Roman" w:eastAsiaTheme="minorEastAsia" w:hAnsi="Times New Roman" w:cs="Times New Roman"/>
-          <w:bCs/>
-          <w:sz w:val="24"/>
-          <w:szCs w:val="24"/>
-          <w:lang w:val="lv-LV"/>
-        </w:rPr>
-        <w:t xml:space="preserve"> (aprēķinot laukumu </w:t>
-      </w:r>
-      <w:r>
-        <w:rPr>
-          <w:rFonts w:ascii="Times New Roman" w:eastAsiaTheme="minorEastAsia" w:hAnsi="Times New Roman" w:cs="Times New Roman"/>
-          <w:bCs/>
-          <w:i/>
-          <w:iCs/>
-          <w:sz w:val="24"/>
-          <w:szCs w:val="24"/>
-          <w:lang w:val="lv-LV"/>
-        </w:rPr>
-        <w:t>p(V)</w:t>
-      </w:r>
-      <w:r>
-        <w:rPr>
-          <w:rFonts w:ascii="Times New Roman" w:eastAsiaTheme="minorEastAsia" w:hAnsi="Times New Roman" w:cs="Times New Roman"/>
-          <w:bCs/>
-          <w:sz w:val="24"/>
-          <w:szCs w:val="24"/>
-          <w:lang w:val="lv-LV"/>
-        </w:rPr>
-        <w:t xml:space="preserve"> grafikā, skat. ‘Laukuma aprēķināšana, izmantojot MS Excel’ estudijās)</w:t>
-      </w:r>
-      <w:r>
-        <w:rPr>
-          <w:rFonts w:ascii="Times New Roman" w:eastAsiaTheme="minorEastAsia" w:hAnsi="Times New Roman" w:cs="Times New Roman"/>
-          <w:bCs/>
-          <w:sz w:val="24"/>
-          <w:szCs w:val="24"/>
-          <w:lang w:val="lv-LV"/>
-        </w:rPr>
-        <w:t>:</w:t>
-      </w:r>
-    </w:p>
-    <w:p>
-      <w:pPr>
-        <w:jc w:val="both"/>
-        <w:rPr>
-          <w:rFonts w:ascii="Times New Roman" w:hAnsi="Times New Roman" w:cs="Times New Roman"/>
-          <w:bCs/>
-          <w:sz w:val="24"/>
-          <w:szCs w:val="24"/>
-          <w:lang w:val="lv-LV"/>
-        </w:rPr>
-      </w:pPr>
-      <m:oMathPara>
-        <m:oMathParaPr>
-          <m:jc m:val="left"/>
-        </m:oMathParaPr>
-        <m:oMath>
           <m:sSub>
             <m:sSubPr>
               <m:ctrlPr>
                 <w:rPr>
                   <w:rFonts w:ascii="Cambria Math" w:hAnsi="Cambria Math" w:cs="Times New Roman"/>
-                  <w:bCs/>
                   <w:i/>
                   <w:sz w:val="24"/>
                   <w:szCs w:val="24"/>
@@ -2104,7 +1994,7 @@
                   <w:szCs w:val="24"/>
                   <w:lang w:val="lv-LV"/>
                 </w:rPr>
-                <m:t>A</m:t>
+                <m:t>V</m:t>
               </m:r>
             </m:e>
             <m:sub>
@@ -2115,10 +2005,389 @@
                   <w:szCs w:val="24"/>
                   <w:lang w:val="lv-LV"/>
                 </w:rPr>
-                <m:t>t</m:t>
+                <m:t>kamera</m:t>
               </m:r>
             </m:sub>
           </m:sSub>
+          <m:r>
+            <w:rPr>
+              <w:rFonts w:ascii="Cambria Math" w:hAnsi="Cambria Math" w:cs="Times New Roman"/>
+              <w:sz w:val="24"/>
+              <w:szCs w:val="24"/>
+              <w:lang w:val="lv-LV"/>
+            </w:rPr>
+            <m:t>+</m:t>
+          </m:r>
+          <m:sSub>
+            <m:sSubPr>
+              <m:ctrlPr>
+                <w:rPr>
+                  <w:rFonts w:ascii="Cambria Math" w:hAnsi="Cambria Math" w:cs="Times New Roman"/>
+                  <w:i/>
+                  <w:sz w:val="24"/>
+                  <w:szCs w:val="24"/>
+                  <w:lang w:val="lv-LV"/>
+                </w:rPr>
+              </m:ctrlPr>
+            </m:sSubPr>
+            <m:e>
+              <m:r>
+                <w:rPr>
+                  <w:rFonts w:ascii="Cambria Math" w:hAnsi="Cambria Math" w:cs="Times New Roman"/>
+                  <w:sz w:val="24"/>
+                  <w:szCs w:val="24"/>
+                  <w:lang w:val="lv-LV"/>
+                </w:rPr>
+                <m:t>V</m:t>
+              </m:r>
+            </m:e>
+            <m:sub>
+              <m:r>
+                <w:rPr>
+                  <w:rFonts w:ascii="Cambria Math" w:hAnsi="Cambria Math" w:cs="Times New Roman"/>
+                  <w:sz w:val="24"/>
+                  <w:szCs w:val="24"/>
+                  <w:lang w:val="lv-LV"/>
+                </w:rPr>
+                <m:t>virzulim</m:t>
+              </m:r>
+            </m:sub>
+          </m:sSub>
+        </m:oMath>
+      </m:oMathPara>
+    </w:p>
+    <w:p>
+      <w:pPr>
+        <w:jc w:val="both"/>
+        <w:rPr>
+          <w:rFonts w:ascii="Times New Roman" w:hAnsi="Times New Roman" w:cs="Times New Roman"/>
+          <w:bCs/>
+          <w:sz w:val="24"/>
+          <w:szCs w:val="24"/>
+          <w:lang w:val="lv-LV"/>
+        </w:rPr>
+      </w:pPr>
+      <m:oMathPara>
+        <m:oMathParaPr>
+          <m:jc m:val="left"/>
+        </m:oMathParaPr>
+        <m:oMath>
+          <m:r>
+            <w:rPr>
+              <w:rFonts w:ascii="Cambria Math" w:hAnsi="Cambria Math" w:cs="Times New Roman"/>
+              <w:sz w:val="24"/>
+              <w:szCs w:val="24"/>
+              <w:lang w:val="lv-LV"/>
+            </w:rPr>
+            <m:t>V=2π</m:t>
+          </m:r>
+          <m:sSub>
+            <m:sSubPr>
+              <m:ctrlPr>
+                <w:rPr>
+                  <w:rFonts w:ascii="Cambria Math" w:hAnsi="Cambria Math" w:cs="Times New Roman"/>
+                  <w:i/>
+                  <w:sz w:val="24"/>
+                  <w:szCs w:val="24"/>
+                  <w:lang w:val="lv-LV"/>
+                </w:rPr>
+              </m:ctrlPr>
+            </m:sSubPr>
+            <m:e>
+              <m:r>
+                <w:rPr>
+                  <w:rFonts w:ascii="Cambria Math" w:hAnsi="Cambria Math" w:cs="Times New Roman"/>
+                  <w:sz w:val="24"/>
+                  <w:szCs w:val="24"/>
+                  <w:lang w:val="lv-LV"/>
+                </w:rPr>
+                <m:t>h</m:t>
+              </m:r>
+            </m:e>
+            <m:sub>
+              <m:r>
+                <w:rPr>
+                  <w:rFonts w:ascii="Cambria Math" w:hAnsi="Cambria Math" w:cs="Times New Roman"/>
+                  <w:sz w:val="24"/>
+                  <w:szCs w:val="24"/>
+                  <w:lang w:val="lv-LV"/>
+                </w:rPr>
+                <m:t>kamerai</m:t>
+              </m:r>
+            </m:sub>
+          </m:sSub>
+          <m:sSup>
+            <m:sSupPr>
+              <m:ctrlPr>
+                <w:rPr>
+                  <w:rFonts w:ascii="Cambria Math" w:hAnsi="Cambria Math" w:cs="Times New Roman"/>
+                  <w:i/>
+                  <w:sz w:val="24"/>
+                  <w:szCs w:val="24"/>
+                  <w:lang w:val="lv-LV"/>
+                </w:rPr>
+              </m:ctrlPr>
+            </m:sSupPr>
+            <m:e>
+              <m:d>
+                <m:dPr>
+                  <m:ctrlPr>
+                    <w:rPr>
+                      <w:rFonts w:ascii="Cambria Math" w:hAnsi="Cambria Math" w:cs="Times New Roman"/>
+                      <w:i/>
+                      <w:sz w:val="24"/>
+                      <w:szCs w:val="24"/>
+                      <w:lang w:val="lv-LV"/>
+                    </w:rPr>
+                  </m:ctrlPr>
+                </m:dPr>
+                <m:e>
+                  <m:f>
+                    <m:fPr>
+                      <m:ctrlPr>
+                        <w:rPr>
+                          <w:rFonts w:ascii="Cambria Math" w:hAnsi="Cambria Math" w:cs="Times New Roman"/>
+                          <w:i/>
+                          <w:sz w:val="24"/>
+                          <w:szCs w:val="24"/>
+                          <w:lang w:val="lv-LV"/>
+                        </w:rPr>
+                      </m:ctrlPr>
+                    </m:fPr>
+                    <m:num>
+                      <m:sSub>
+                        <m:sSubPr>
+                          <m:ctrlPr>
+                            <w:rPr>
+                              <w:rFonts w:ascii="Cambria Math" w:hAnsi="Cambria Math" w:cs="Times New Roman"/>
+                              <w:i/>
+                              <w:sz w:val="24"/>
+                              <w:szCs w:val="24"/>
+                              <w:lang w:val="lv-LV"/>
+                            </w:rPr>
+                          </m:ctrlPr>
+                        </m:sSubPr>
+                        <m:e>
+                          <m:r>
+                            <w:rPr>
+                              <w:rFonts w:ascii="Cambria Math" w:hAnsi="Cambria Math" w:cs="Times New Roman"/>
+                              <w:sz w:val="24"/>
+                              <w:szCs w:val="24"/>
+                              <w:lang w:val="lv-LV"/>
+                            </w:rPr>
+                            <m:t>d</m:t>
+                          </m:r>
+                        </m:e>
+                        <m:sub>
+                          <m:r>
+                            <w:rPr>
+                              <w:rFonts w:ascii="Cambria Math" w:hAnsi="Cambria Math" w:cs="Times New Roman"/>
+                              <w:sz w:val="24"/>
+                              <w:szCs w:val="24"/>
+                              <w:lang w:val="lv-LV"/>
+                            </w:rPr>
+                            <m:t>kamerai</m:t>
+                          </m:r>
+                        </m:sub>
+                      </m:sSub>
+                    </m:num>
+                    <m:den>
+                      <m:r>
+                        <w:rPr>
+                          <w:rFonts w:ascii="Cambria Math" w:hAnsi="Cambria Math" w:cs="Times New Roman"/>
+                          <w:sz w:val="24"/>
+                          <w:szCs w:val="24"/>
+                          <w:lang w:val="lv-LV"/>
+                        </w:rPr>
+                        <m:t>2</m:t>
+                      </m:r>
+                    </m:den>
+                  </m:f>
+                </m:e>
+              </m:d>
+            </m:e>
+            <m:sup>
+              <m:r>
+                <w:rPr>
+                  <w:rFonts w:ascii="Cambria Math" w:hAnsi="Cambria Math" w:cs="Times New Roman"/>
+                  <w:sz w:val="24"/>
+                  <w:szCs w:val="24"/>
+                  <w:lang w:val="lv-LV"/>
+                </w:rPr>
+                <m:t>2</m:t>
+              </m:r>
+            </m:sup>
+          </m:sSup>
+          <m:r>
+            <w:rPr>
+              <w:rFonts w:ascii="Cambria Math" w:hAnsi="Cambria Math" w:cs="Times New Roman"/>
+              <w:sz w:val="24"/>
+              <w:szCs w:val="24"/>
+              <w:lang w:val="lv-LV"/>
+            </w:rPr>
+            <m:t>+2π</m:t>
+          </m:r>
+          <m:d>
+            <m:dPr>
+              <m:ctrlPr>
+                <w:rPr>
+                  <w:rFonts w:ascii="Cambria Math" w:hAnsi="Cambria Math" w:cs="Times New Roman"/>
+                  <w:i/>
+                  <w:sz w:val="24"/>
+                  <w:szCs w:val="24"/>
+                  <w:lang w:val="lv-LV"/>
+                </w:rPr>
+              </m:ctrlPr>
+            </m:dPr>
+            <m:e>
+              <m:sSub>
+                <m:sSubPr>
+                  <m:ctrlPr>
+                    <w:rPr>
+                      <w:rFonts w:ascii="Cambria Math" w:hAnsi="Cambria Math" w:cs="Times New Roman"/>
+                      <w:i/>
+                      <w:sz w:val="24"/>
+                      <w:szCs w:val="24"/>
+                      <w:lang w:val="lv-LV"/>
+                    </w:rPr>
+                  </m:ctrlPr>
+                </m:sSubPr>
+                <m:e>
+                  <m:r>
+                    <w:rPr>
+                      <w:rFonts w:ascii="Cambria Math" w:hAnsi="Cambria Math" w:cs="Times New Roman"/>
+                      <w:sz w:val="24"/>
+                      <w:szCs w:val="24"/>
+                      <w:lang w:val="lv-LV"/>
+                    </w:rPr>
+                    <m:t>h</m:t>
+                  </m:r>
+                </m:e>
+                <m:sub>
+                  <m:r>
+                    <w:rPr>
+                      <w:rFonts w:ascii="Cambria Math" w:hAnsi="Cambria Math" w:cs="Times New Roman"/>
+                      <w:sz w:val="24"/>
+                      <w:szCs w:val="24"/>
+                      <w:lang w:val="lv-LV"/>
+                    </w:rPr>
+                    <m:t>0</m:t>
+                  </m:r>
+                </m:sub>
+              </m:sSub>
+              <m:r>
+                <w:rPr>
+                  <w:rFonts w:ascii="Cambria Math" w:hAnsi="Cambria Math" w:cs="Times New Roman"/>
+                  <w:sz w:val="24"/>
+                  <w:szCs w:val="24"/>
+                  <w:lang w:val="lv-LV"/>
+                </w:rPr>
+                <m:t>+∆h</m:t>
+              </m:r>
+            </m:e>
+          </m:d>
+          <m:sSup>
+            <m:sSupPr>
+              <m:ctrlPr>
+                <w:rPr>
+                  <w:rFonts w:ascii="Cambria Math" w:hAnsi="Cambria Math" w:cs="Times New Roman"/>
+                  <w:i/>
+                  <w:sz w:val="24"/>
+                  <w:szCs w:val="24"/>
+                  <w:lang w:val="lv-LV"/>
+                </w:rPr>
+              </m:ctrlPr>
+            </m:sSupPr>
+            <m:e>
+              <m:d>
+                <m:dPr>
+                  <m:ctrlPr>
+                    <w:rPr>
+                      <w:rFonts w:ascii="Cambria Math" w:hAnsi="Cambria Math" w:cs="Times New Roman"/>
+                      <w:i/>
+                      <w:sz w:val="24"/>
+                      <w:szCs w:val="24"/>
+                      <w:lang w:val="lv-LV"/>
+                    </w:rPr>
+                  </m:ctrlPr>
+                </m:dPr>
+                <m:e>
+                  <m:f>
+                    <m:fPr>
+                      <m:ctrlPr>
+                        <w:rPr>
+                          <w:rFonts w:ascii="Cambria Math" w:hAnsi="Cambria Math" w:cs="Times New Roman"/>
+                          <w:i/>
+                          <w:sz w:val="24"/>
+                          <w:szCs w:val="24"/>
+                          <w:lang w:val="lv-LV"/>
+                        </w:rPr>
+                      </m:ctrlPr>
+                    </m:fPr>
+                    <m:num>
+                      <m:sSub>
+                        <m:sSubPr>
+                          <m:ctrlPr>
+                            <w:rPr>
+                              <w:rFonts w:ascii="Cambria Math" w:hAnsi="Cambria Math" w:cs="Times New Roman"/>
+                              <w:i/>
+                              <w:sz w:val="24"/>
+                              <w:szCs w:val="24"/>
+                              <w:lang w:val="lv-LV"/>
+                            </w:rPr>
+                          </m:ctrlPr>
+                        </m:sSubPr>
+                        <m:e>
+                          <m:r>
+                            <w:rPr>
+                              <w:rFonts w:ascii="Cambria Math" w:hAnsi="Cambria Math" w:cs="Times New Roman"/>
+                              <w:sz w:val="24"/>
+                              <w:szCs w:val="24"/>
+                              <w:lang w:val="lv-LV"/>
+                            </w:rPr>
+                            <m:t>d</m:t>
+                          </m:r>
+                        </m:e>
+                        <m:sub>
+                          <m:r>
+                            <w:rPr>
+                              <w:rFonts w:ascii="Cambria Math" w:hAnsi="Cambria Math" w:cs="Times New Roman"/>
+                              <w:sz w:val="24"/>
+                              <w:szCs w:val="24"/>
+                              <w:lang w:val="lv-LV"/>
+                            </w:rPr>
+                            <m:t>virzulim</m:t>
+                          </m:r>
+                        </m:sub>
+                      </m:sSub>
+                    </m:num>
+                    <m:den>
+                      <m:r>
+                        <w:rPr>
+                          <w:rFonts w:ascii="Cambria Math" w:hAnsi="Cambria Math" w:cs="Times New Roman"/>
+                          <w:sz w:val="24"/>
+                          <w:szCs w:val="24"/>
+                          <w:lang w:val="lv-LV"/>
+                        </w:rPr>
+                        <m:t>2</m:t>
+                      </m:r>
+                    </m:den>
+                  </m:f>
+                </m:e>
+              </m:d>
+            </m:e>
+            <m:sup>
+              <m:r>
+                <w:rPr>
+                  <w:rFonts w:ascii="Cambria Math" w:hAnsi="Cambria Math" w:cs="Times New Roman"/>
+                  <w:sz w:val="24"/>
+                  <w:szCs w:val="24"/>
+                  <w:lang w:val="lv-LV"/>
+                </w:rPr>
+                <m:t>2</m:t>
+              </m:r>
+            </m:sup>
+          </m:sSup>
           <m:r>
             <w:rPr>
               <w:rFonts w:ascii="Cambria Math" w:hAnsi="Cambria Math" w:cs="Times New Roman"/>
@@ -2142,16 +2411,27 @@
           <w:lang w:val="lv-LV"/>
         </w:rPr>
       </w:pPr>
-      <w:r>
-        <w:rPr>
-          <w:rFonts w:ascii="Times New Roman" w:hAnsi="Times New Roman" w:cs="Times New Roman"/>
-          <w:bCs/>
-          <w:sz w:val="24"/>
-          <w:szCs w:val="24"/>
-          <w:lang w:val="lv-LV"/>
-        </w:rPr>
-        <w:lastRenderedPageBreak/>
-        <w:t xml:space="preserve">Mehāniskais darbs </w:t>
+    </w:p>
+    <w:p>
+      <w:pPr>
+        <w:jc w:val="both"/>
+        <w:rPr>
+          <w:rFonts w:ascii="Times New Roman" w:eastAsiaTheme="minorEastAsia" w:hAnsi="Times New Roman" w:cs="Times New Roman"/>
+          <w:bCs/>
+          <w:sz w:val="24"/>
+          <w:szCs w:val="24"/>
+          <w:lang w:val="lv-LV"/>
+        </w:rPr>
+      </w:pPr>
+      <w:r>
+        <w:rPr>
+          <w:rFonts w:ascii="Times New Roman" w:hAnsi="Times New Roman" w:cs="Times New Roman"/>
+          <w:bCs/>
+          <w:sz w:val="24"/>
+          <w:szCs w:val="24"/>
+          <w:lang w:val="lv-LV"/>
+        </w:rPr>
+        <w:t xml:space="preserve">Termodinamiskais darbs </w:t>
       </w:r>
       <m:oMath>
         <m:sSub>
@@ -2186,6 +2466,382 @@
                 <w:szCs w:val="24"/>
                 <w:lang w:val="lv-LV"/>
               </w:rPr>
+              <m:t>t</m:t>
+            </m:r>
+          </m:sub>
+        </m:sSub>
+      </m:oMath>
+      <w:r>
+        <w:rPr>
+          <w:rFonts w:ascii="Times New Roman" w:eastAsiaTheme="minorEastAsia" w:hAnsi="Times New Roman" w:cs="Times New Roman"/>
+          <w:bCs/>
+          <w:sz w:val="24"/>
+          <w:szCs w:val="24"/>
+          <w:lang w:val="lv-LV"/>
+        </w:rPr>
+        <w:t xml:space="preserve"> </w:t>
+      </w:r>
+      <w:r>
+        <w:rPr>
+          <w:rFonts w:ascii="Times New Roman" w:eastAsiaTheme="minorEastAsia" w:hAnsi="Times New Roman" w:cs="Times New Roman"/>
+          <w:bCs/>
+          <w:sz w:val="24"/>
+          <w:szCs w:val="24"/>
+          <w:lang w:val="lv-LV"/>
+        </w:rPr>
+        <w:t xml:space="preserve">tika aprēķināts ar </w:t>
+      </w:r>
+      <w:proofErr w:type="spellStart"/>
+      <w:r>
+        <w:rPr>
+          <w:rFonts w:ascii="Times New Roman" w:eastAsiaTheme="minorEastAsia" w:hAnsi="Times New Roman" w:cs="Times New Roman"/>
+          <w:bCs/>
+          <w:sz w:val="24"/>
+          <w:szCs w:val="24"/>
+          <w:lang w:val="lv-LV"/>
+        </w:rPr>
+        <w:t>shoelace</w:t>
+      </w:r>
+      <w:proofErr w:type="spellEnd"/>
+      <w:r>
+        <w:rPr>
+          <w:rFonts w:ascii="Times New Roman" w:eastAsiaTheme="minorEastAsia" w:hAnsi="Times New Roman" w:cs="Times New Roman"/>
+          <w:bCs/>
+          <w:sz w:val="24"/>
+          <w:szCs w:val="24"/>
+          <w:lang w:val="lv-LV"/>
+        </w:rPr>
+        <w:t xml:space="preserve"> formulu pitonā. </w:t>
+      </w:r>
+    </w:p>
+    <w:p>
+      <w:pPr>
+        <w:jc w:val="both"/>
+        <w:rPr>
+          <w:rFonts w:ascii="Times New Roman" w:eastAsiaTheme="minorEastAsia" w:hAnsi="Times New Roman" w:cs="Times New Roman"/>
+          <w:bCs/>
+          <w:sz w:val="24"/>
+          <w:szCs w:val="24"/>
+          <w:lang w:val="lv-LV"/>
+        </w:rPr>
+      </w:pPr>
+      <m:oMathPara>
+        <m:oMath>
+          <m:r>
+            <w:rPr>
+              <w:rFonts w:ascii="Cambria Math" w:eastAsiaTheme="minorEastAsia" w:hAnsi="Cambria Math" w:cs="Times New Roman"/>
+              <w:sz w:val="24"/>
+              <w:szCs w:val="24"/>
+              <w:lang w:val="lv-LV"/>
+            </w:rPr>
+            <m:t>A=</m:t>
+          </m:r>
+          <m:f>
+            <m:fPr>
+              <m:ctrlPr>
+                <w:rPr>
+                  <w:rFonts w:ascii="Cambria Math" w:eastAsiaTheme="minorEastAsia" w:hAnsi="Cambria Math" w:cs="Times New Roman"/>
+                  <w:bCs/>
+                  <w:i/>
+                  <w:sz w:val="24"/>
+                  <w:szCs w:val="24"/>
+                </w:rPr>
+              </m:ctrlPr>
+            </m:fPr>
+            <m:num>
+              <m:d>
+                <m:dPr>
+                  <m:begChr m:val="|"/>
+                  <m:endChr m:val="|"/>
+                  <m:ctrlPr>
+                    <w:rPr>
+                      <w:rFonts w:ascii="Cambria Math" w:eastAsiaTheme="minorEastAsia" w:hAnsi="Cambria Math" w:cs="Times New Roman"/>
+                      <w:bCs/>
+                      <w:i/>
+                      <w:sz w:val="24"/>
+                      <w:szCs w:val="24"/>
+                    </w:rPr>
+                  </m:ctrlPr>
+                </m:dPr>
+                <m:e>
+                  <m:nary>
+                    <m:naryPr>
+                      <m:chr m:val="∑"/>
+                      <m:limLoc m:val="undOvr"/>
+                      <m:ctrlPr>
+                        <w:rPr>
+                          <w:rFonts w:ascii="Cambria Math" w:eastAsiaTheme="minorEastAsia" w:hAnsi="Cambria Math" w:cs="Times New Roman"/>
+                          <w:bCs/>
+                          <w:i/>
+                          <w:sz w:val="24"/>
+                          <w:szCs w:val="24"/>
+                        </w:rPr>
+                      </m:ctrlPr>
+                    </m:naryPr>
+                    <m:sub>
+                      <m:r>
+                        <w:rPr>
+                          <w:rFonts w:ascii="Cambria Math" w:eastAsiaTheme="minorEastAsia" w:hAnsi="Cambria Math" w:cs="Times New Roman"/>
+                          <w:sz w:val="24"/>
+                          <w:szCs w:val="24"/>
+                          <w:lang w:val="lv-LV"/>
+                        </w:rPr>
+                        <m:t>i=1</m:t>
+                      </m:r>
+                    </m:sub>
+                    <m:sup>
+                      <m:r>
+                        <w:rPr>
+                          <w:rFonts w:ascii="Cambria Math" w:eastAsiaTheme="minorEastAsia" w:hAnsi="Cambria Math" w:cs="Times New Roman"/>
+                          <w:sz w:val="24"/>
+                          <w:szCs w:val="24"/>
+                          <w:lang w:val="lv-LV"/>
+                        </w:rPr>
+                        <m:t>n</m:t>
+                      </m:r>
+                    </m:sup>
+                    <m:e>
+                      <m:r>
+                        <w:rPr>
+                          <w:rFonts w:ascii="Cambria Math" w:eastAsiaTheme="minorEastAsia" w:hAnsi="Cambria Math" w:cs="Times New Roman"/>
+                          <w:sz w:val="24"/>
+                          <w:szCs w:val="24"/>
+                          <w:lang w:val="lv-LV"/>
+                        </w:rPr>
+                        <m:t>(</m:t>
+                      </m:r>
+                      <m:sSub>
+                        <m:sSubPr>
+                          <m:ctrlPr>
+                            <w:rPr>
+                              <w:rFonts w:ascii="Cambria Math" w:eastAsiaTheme="minorEastAsia" w:hAnsi="Cambria Math" w:cs="Times New Roman"/>
+                              <w:bCs/>
+                              <w:i/>
+                              <w:sz w:val="24"/>
+                              <w:szCs w:val="24"/>
+                            </w:rPr>
+                          </m:ctrlPr>
+                        </m:sSubPr>
+                        <m:e>
+                          <m:r>
+                            <w:rPr>
+                              <w:rFonts w:ascii="Cambria Math" w:eastAsiaTheme="minorEastAsia" w:hAnsi="Cambria Math" w:cs="Times New Roman"/>
+                              <w:sz w:val="24"/>
+                              <w:szCs w:val="24"/>
+                              <w:lang w:val="lv-LV"/>
+                            </w:rPr>
+                            <m:t>V</m:t>
+                          </m:r>
+                        </m:e>
+                        <m:sub>
+                          <m:r>
+                            <w:rPr>
+                              <w:rFonts w:ascii="Cambria Math" w:eastAsiaTheme="minorEastAsia" w:hAnsi="Cambria Math" w:cs="Times New Roman"/>
+                              <w:sz w:val="24"/>
+                              <w:szCs w:val="24"/>
+                              <w:lang w:val="lv-LV"/>
+                            </w:rPr>
+                            <m:t>i</m:t>
+                          </m:r>
+                        </m:sub>
+                      </m:sSub>
+                      <m:sSub>
+                        <m:sSubPr>
+                          <m:ctrlPr>
+                            <w:rPr>
+                              <w:rFonts w:ascii="Cambria Math" w:eastAsiaTheme="minorEastAsia" w:hAnsi="Cambria Math" w:cs="Times New Roman"/>
+                              <w:bCs/>
+                              <w:i/>
+                              <w:sz w:val="24"/>
+                              <w:szCs w:val="24"/>
+                            </w:rPr>
+                          </m:ctrlPr>
+                        </m:sSubPr>
+                        <m:e>
+                          <m:r>
+                            <w:rPr>
+                              <w:rFonts w:ascii="Cambria Math" w:eastAsiaTheme="minorEastAsia" w:hAnsi="Cambria Math" w:cs="Times New Roman"/>
+                              <w:sz w:val="24"/>
+                              <w:szCs w:val="24"/>
+                              <w:lang w:val="lv-LV"/>
+                            </w:rPr>
+                            <m:t>p</m:t>
+                          </m:r>
+                        </m:e>
+                        <m:sub>
+                          <m:r>
+                            <w:rPr>
+                              <w:rFonts w:ascii="Cambria Math" w:eastAsiaTheme="minorEastAsia" w:hAnsi="Cambria Math" w:cs="Times New Roman"/>
+                              <w:sz w:val="24"/>
+                              <w:szCs w:val="24"/>
+                              <w:lang w:val="lv-LV"/>
+                            </w:rPr>
+                            <m:t>i+1</m:t>
+                          </m:r>
+                        </m:sub>
+                      </m:sSub>
+                      <m:r>
+                        <w:rPr>
+                          <w:rFonts w:ascii="Cambria Math" w:eastAsiaTheme="minorEastAsia" w:hAnsi="Cambria Math" w:cs="Times New Roman"/>
+                          <w:sz w:val="24"/>
+                          <w:szCs w:val="24"/>
+                          <w:lang w:val="lv-LV"/>
+                        </w:rPr>
+                        <m:t>-</m:t>
+                      </m:r>
+                      <m:sSub>
+                        <m:sSubPr>
+                          <m:ctrlPr>
+                            <w:rPr>
+                              <w:rFonts w:ascii="Cambria Math" w:eastAsiaTheme="minorEastAsia" w:hAnsi="Cambria Math" w:cs="Times New Roman"/>
+                              <w:bCs/>
+                              <w:i/>
+                              <w:sz w:val="24"/>
+                              <w:szCs w:val="24"/>
+                            </w:rPr>
+                          </m:ctrlPr>
+                        </m:sSubPr>
+                        <m:e>
+                          <m:r>
+                            <w:rPr>
+                              <w:rFonts w:ascii="Cambria Math" w:eastAsiaTheme="minorEastAsia" w:hAnsi="Cambria Math" w:cs="Times New Roman"/>
+                              <w:sz w:val="24"/>
+                              <w:szCs w:val="24"/>
+                              <w:lang w:val="lv-LV"/>
+                            </w:rPr>
+                            <m:t>V</m:t>
+                          </m:r>
+                        </m:e>
+                        <m:sub>
+                          <m:r>
+                            <w:rPr>
+                              <w:rFonts w:ascii="Cambria Math" w:eastAsiaTheme="minorEastAsia" w:hAnsi="Cambria Math" w:cs="Times New Roman"/>
+                              <w:sz w:val="24"/>
+                              <w:szCs w:val="24"/>
+                              <w:lang w:val="lv-LV"/>
+                            </w:rPr>
+                            <m:t>i+1</m:t>
+                          </m:r>
+                        </m:sub>
+                      </m:sSub>
+                      <m:sSub>
+                        <m:sSubPr>
+                          <m:ctrlPr>
+                            <w:rPr>
+                              <w:rFonts w:ascii="Cambria Math" w:eastAsiaTheme="minorEastAsia" w:hAnsi="Cambria Math" w:cs="Times New Roman"/>
+                              <w:bCs/>
+                              <w:i/>
+                              <w:sz w:val="24"/>
+                              <w:szCs w:val="24"/>
+                            </w:rPr>
+                          </m:ctrlPr>
+                        </m:sSubPr>
+                        <m:e>
+                          <m:r>
+                            <w:rPr>
+                              <w:rFonts w:ascii="Cambria Math" w:eastAsiaTheme="minorEastAsia" w:hAnsi="Cambria Math" w:cs="Times New Roman"/>
+                              <w:sz w:val="24"/>
+                              <w:szCs w:val="24"/>
+                              <w:lang w:val="lv-LV"/>
+                            </w:rPr>
+                            <m:t>p</m:t>
+                          </m:r>
+                        </m:e>
+                        <m:sub>
+                          <m:r>
+                            <w:rPr>
+                              <w:rFonts w:ascii="Cambria Math" w:eastAsiaTheme="minorEastAsia" w:hAnsi="Cambria Math" w:cs="Times New Roman"/>
+                              <w:sz w:val="24"/>
+                              <w:szCs w:val="24"/>
+                              <w:lang w:val="lv-LV"/>
+                            </w:rPr>
+                            <m:t>i</m:t>
+                          </m:r>
+                        </m:sub>
+                      </m:sSub>
+                      <m:r>
+                        <w:rPr>
+                          <w:rFonts w:ascii="Cambria Math" w:eastAsiaTheme="minorEastAsia" w:hAnsi="Cambria Math" w:cs="Times New Roman"/>
+                          <w:sz w:val="24"/>
+                          <w:szCs w:val="24"/>
+                          <w:lang w:val="lv-LV"/>
+                        </w:rPr>
+                        <m:t>)</m:t>
+                      </m:r>
+                    </m:e>
+                  </m:nary>
+                </m:e>
+              </m:d>
+            </m:num>
+            <m:den>
+              <m:r>
+                <w:rPr>
+                  <w:rFonts w:ascii="Cambria Math" w:eastAsiaTheme="minorEastAsia" w:hAnsi="Cambria Math" w:cs="Times New Roman"/>
+                  <w:sz w:val="24"/>
+                  <w:szCs w:val="24"/>
+                  <w:lang w:val="lv-LV"/>
+                </w:rPr>
+                <m:t>2</m:t>
+              </m:r>
+            </m:den>
+          </m:f>
+        </m:oMath>
+      </m:oMathPara>
+    </w:p>
+    <w:p>
+      <w:pPr>
+        <w:jc w:val="both"/>
+        <w:rPr>
+          <w:rFonts w:ascii="Times New Roman" w:hAnsi="Times New Roman" w:cs="Times New Roman"/>
+          <w:bCs/>
+          <w:sz w:val="24"/>
+          <w:szCs w:val="24"/>
+          <w:lang w:val="lv-LV"/>
+        </w:rPr>
+      </w:pPr>
+      <w:r>
+        <w:rPr>
+          <w:rFonts w:ascii="Times New Roman" w:hAnsi="Times New Roman" w:cs="Times New Roman"/>
+          <w:bCs/>
+          <w:sz w:val="24"/>
+          <w:szCs w:val="24"/>
+          <w:lang w:val="lv-LV"/>
+        </w:rPr>
+        <w:t xml:space="preserve">Mehāniskais darbs </w:t>
+      </w:r>
+      <m:oMath>
+        <m:sSub>
+          <m:sSubPr>
+            <m:ctrlPr>
+              <w:rPr>
+                <w:rFonts w:ascii="Cambria Math" w:hAnsi="Cambria Math" w:cs="Times New Roman"/>
+                <w:bCs/>
+                <w:i/>
+                <w:sz w:val="24"/>
+                <w:szCs w:val="24"/>
+                <w:lang w:val="lv-LV"/>
+              </w:rPr>
+            </m:ctrlPr>
+          </m:sSubPr>
+          <m:e>
+            <m:r>
+              <w:rPr>
+                <w:rFonts w:ascii="Cambria Math" w:hAnsi="Cambria Math" w:cs="Times New Roman"/>
+                <w:sz w:val="24"/>
+                <w:szCs w:val="24"/>
+                <w:lang w:val="lv-LV"/>
+              </w:rPr>
+              <m:t>A</m:t>
+            </m:r>
+          </m:e>
+          <m:sub>
+            <m:r>
+              <w:rPr>
+                <w:rFonts w:ascii="Cambria Math" w:hAnsi="Cambria Math" w:cs="Times New Roman"/>
+                <w:sz w:val="24"/>
+                <w:szCs w:val="24"/>
+                <w:lang w:val="lv-LV"/>
+              </w:rPr>
               <m:t>m</m:t>
             </m:r>
           </m:sub>
@@ -2199,27 +2855,7 @@
           <w:szCs w:val="24"/>
           <w:lang w:val="lv-LV"/>
         </w:rPr>
-        <w:t xml:space="preserve">, paceļot virzuli un </w:t>
-      </w:r>
-      <w:r>
-        <w:rPr>
-          <w:rFonts w:ascii="Times New Roman" w:hAnsi="Times New Roman" w:cs="Times New Roman"/>
-          <w:bCs/>
-          <w:sz w:val="24"/>
-          <w:szCs w:val="24"/>
-          <w:lang w:val="lv-LV"/>
-        </w:rPr>
-        <w:t xml:space="preserve">200 g </w:t>
-      </w:r>
-      <w:r>
-        <w:rPr>
-          <w:rFonts w:ascii="Times New Roman" w:hAnsi="Times New Roman" w:cs="Times New Roman"/>
-          <w:bCs/>
-          <w:sz w:val="24"/>
-          <w:szCs w:val="24"/>
-          <w:lang w:val="lv-LV"/>
-        </w:rPr>
-        <w:t>atsvaru:</w:t>
+        <w:t>, paceļot virzuli un 200 g atsvaru:</w:t>
       </w:r>
     </w:p>
     <w:p>
@@ -2518,17 +3154,7 @@
           <w:szCs w:val="24"/>
           <w:lang w:val="lv-LV"/>
         </w:rPr>
-        <w:t>Reāl</w:t>
-      </w:r>
-      <w:r>
-        <w:rPr>
-          <w:rFonts w:ascii="Times New Roman" w:hAnsi="Times New Roman" w:cs="Times New Roman"/>
-          <w:bCs/>
-          <w:sz w:val="24"/>
-          <w:szCs w:val="24"/>
-          <w:lang w:val="lv-LV"/>
-        </w:rPr>
-        <w:t>ais lietderības koeficients:</w:t>
+        <w:t>Reālais lietderības koeficients:</w:t>
       </w:r>
     </w:p>
     <w:p>
@@ -2638,6 +3264,7 @@
           <w:szCs w:val="24"/>
           <w:lang w:val="lv-LV"/>
         </w:rPr>
+        <w:lastRenderedPageBreak/>
         <w:t xml:space="preserve">Tabula 1. </w:t>
       </w:r>
       <w:r>
@@ -2653,7 +3280,7 @@
     </w:p>
     <w:tbl>
       <w:tblPr>
-        <w:tblStyle w:val="TableGrid"/>
+        <w:tblStyle w:val="Reatabula"/>
         <w:tblW w:w="7888" w:type="dxa"/>
         <w:tblLook w:val="04A0" w:firstRow="1" w:lastRow="0" w:firstColumn="1" w:lastColumn="0" w:noHBand="0" w:noVBand="1"/>
       </w:tblPr>
@@ -2713,7 +3340,7 @@
           </w:tcPr>
           <w:p>
             <w:pPr>
-              <w:pStyle w:val="ListParagraph"/>
+              <w:pStyle w:val="Sarakstarindkopa"/>
               <w:jc w:val="both"/>
               <w:rPr>
                 <w:rFonts w:ascii="Times New Roman" w:hAnsi="Times New Roman" w:cs="Times New Roman"/>
@@ -2731,7 +3358,7 @@
           </w:tcPr>
           <w:p>
             <w:pPr>
-              <w:pStyle w:val="ListParagraph"/>
+              <w:pStyle w:val="Sarakstarindkopa"/>
               <w:jc w:val="both"/>
               <w:rPr>
                 <w:rFonts w:ascii="Times New Roman" w:hAnsi="Times New Roman" w:cs="Times New Roman"/>
@@ -4096,25 +4723,7 @@
                         <w:szCs w:val="20"/>
                         <w:lang w:val="lv-LV"/>
                       </w:rPr>
-                      <m:t>b</m:t>
-                    </m:r>
-                    <m:r>
-                      <w:rPr>
-                        <w:rFonts w:ascii="Cambria Math" w:eastAsia="Calibri" w:hAnsi="Cambria Math" w:cs="Times New Roman"/>
-                        <w:sz w:val="20"/>
-                        <w:szCs w:val="20"/>
-                        <w:lang w:val="lv-LV"/>
-                      </w:rPr>
-                      <m:t>→</m:t>
-                    </m:r>
-                    <m:r>
-                      <w:rPr>
-                        <w:rFonts w:ascii="Cambria Math" w:eastAsia="Calibri" w:hAnsi="Cambria Math" w:cs="Times New Roman"/>
-                        <w:sz w:val="20"/>
-                        <w:szCs w:val="20"/>
-                        <w:lang w:val="lv-LV"/>
-                      </w:rPr>
-                      <m:t>c</m:t>
+                      <m:t>b→c</m:t>
                     </m:r>
                   </m:sub>
                 </m:sSub>
@@ -5084,8 +5693,6 @@
         </w:rPr>
         <w:t>.</w:t>
       </w:r>
-      <w:bookmarkStart w:id="0" w:name="_GoBack"/>
-      <w:bookmarkEnd w:id="0"/>
     </w:p>
     <w:p>
       <w:pPr>
@@ -5364,17 +5971,7 @@
           <w:szCs w:val="24"/>
           <w:lang w:val="lv-LV"/>
         </w:rPr>
-        <w:t xml:space="preserve">) un reālā </w:t>
-      </w:r>
-      <w:r>
-        <w:rPr>
-          <w:rFonts w:ascii="Times New Roman" w:eastAsiaTheme="minorEastAsia" w:hAnsi="Times New Roman" w:cs="Times New Roman"/>
-          <w:bCs/>
-          <w:sz w:val="24"/>
-          <w:szCs w:val="24"/>
-          <w:lang w:val="lv-LV"/>
-        </w:rPr>
-        <w:t>(</w:t>
+        <w:t>) un reālā (</w:t>
       </w:r>
       <m:oMath>
         <m:sSub>
@@ -5422,8 +6019,9 @@
           <w:szCs w:val="24"/>
           <w:lang w:val="lv-LV"/>
         </w:rPr>
-        <w:t xml:space="preserve">) </w:t>
-      </w:r>
+        <w:t>)</w:t>
+      </w:r>
+      <w:proofErr w:type="gramStart"/>
       <w:r>
         <w:rPr>
           <w:rFonts w:ascii="Times New Roman" w:eastAsiaTheme="minorEastAsia" w:hAnsi="Times New Roman" w:cs="Times New Roman"/>
@@ -5432,7 +6030,18 @@
           <w:szCs w:val="24"/>
           <w:lang w:val="lv-LV"/>
         </w:rPr>
-        <w:t xml:space="preserve"> lietderības koeficienta salīdzinājums un skaidrojums:</w:t>
+        <w:t xml:space="preserve">  </w:t>
+      </w:r>
+      <w:proofErr w:type="gramEnd"/>
+      <w:r>
+        <w:rPr>
+          <w:rFonts w:ascii="Times New Roman" w:eastAsiaTheme="minorEastAsia" w:hAnsi="Times New Roman" w:cs="Times New Roman"/>
+          <w:bCs/>
+          <w:sz w:val="24"/>
+          <w:szCs w:val="24"/>
+          <w:lang w:val="lv-LV"/>
+        </w:rPr>
+        <w:t>lietderības koeficienta salīdzinājums un skaidrojums:</w:t>
       </w:r>
     </w:p>
     <w:p>
@@ -5467,7 +6076,7 @@
 </file>
 
 <file path=word/numbering.xml><?xml version="1.0" encoding="utf-8"?>
-<w:numbering xmlns:wpc="http://schemas.microsoft.com/office/word/2010/wordprocessingCanvas" xmlns:cx="http://schemas.microsoft.com/office/drawing/2014/chartex" xmlns:cx1="http://schemas.microsoft.com/office/drawing/2015/9/8/chartex" xmlns:cx2="http://schemas.microsoft.com/office/drawing/2015/10/21/chartex" xmlns:cx3="http://schemas.microsoft.com/office/drawing/2016/5/9/chartex" xmlns:cx4="http://schemas.microsoft.com/office/drawing/2016/5/10/chartex" xmlns:cx5="http://schemas.microsoft.com/office/drawing/2016/5/11/chartex" xmlns:cx6="http://schemas.microsoft.com/office/drawing/2016/5/12/chartex" xmlns:cx7="http://schemas.microsoft.com/office/drawing/2016/5/13/chartex" xmlns:cx8="http://schemas.microsoft.com/office/drawing/2016/5/14/chartex" xmlns:mc="http://schemas.openxmlformats.org/markup-compatibility/2006" xmlns:aink="http://schemas.microsoft.com/office/drawing/2016/ink" xmlns:am3d="http://schemas.microsoft.com/office/drawing/2017/model3d" xmlns:o="urn:schemas-microsoft-com:office:office" xmlns:r="http://schemas.openxmlformats.org/officeDocument/2006/relationships" xmlns:m="http://schemas.openxmlformats.org/officeDocument/2006/math" xmlns:v="urn:schemas-microsoft-com:vml" xmlns:wp14="http://schemas.microsoft.com/office/word/2010/wordprocessingDrawing" xmlns:wp="http://schemas.openxmlformats.org/drawingml/2006/wordprocessingDrawing" xmlns:w10="urn:schemas-microsoft-com:office:word" xmlns:w="http://schemas.openxmlformats.org/wordprocessingml/2006/main" xmlns:w14="http://schemas.microsoft.com/office/word/2010/wordml" xmlns:w15="http://schemas.microsoft.com/office/word/2012/wordml" xmlns:w16cid="http://schemas.microsoft.com/office/word/2016/wordml/cid" xmlns:w16se="http://schemas.microsoft.com/office/word/2015/wordml/symex" xmlns:wpg="http://schemas.microsoft.com/office/word/2010/wordprocessingGroup" xmlns:wpi="http://schemas.microsoft.com/office/word/2010/wordprocessingInk" xmlns:wne="http://schemas.microsoft.com/office/word/2006/wordml" xmlns:wps="http://schemas.microsoft.com/office/word/2010/wordprocessingShape" mc:Ignorable="w14 w15 w16se w16cid wp14">
+<w:numbering xmlns:wpc="http://schemas.microsoft.com/office/word/2010/wordprocessingCanvas" xmlns:cx="http://schemas.microsoft.com/office/drawing/2014/chartex" xmlns:cx1="http://schemas.microsoft.com/office/drawing/2015/9/8/chartex" xmlns:cx2="http://schemas.microsoft.com/office/drawing/2015/10/21/chartex" xmlns:cx3="http://schemas.microsoft.com/office/drawing/2016/5/9/chartex" xmlns:cx4="http://schemas.microsoft.com/office/drawing/2016/5/10/chartex" xmlns:cx5="http://schemas.microsoft.com/office/drawing/2016/5/11/chartex" xmlns:cx6="http://schemas.microsoft.com/office/drawing/2016/5/12/chartex" xmlns:cx7="http://schemas.microsoft.com/office/drawing/2016/5/13/chartex" xmlns:cx8="http://schemas.microsoft.com/office/drawing/2016/5/14/chartex" xmlns:mc="http://schemas.openxmlformats.org/markup-compatibility/2006" xmlns:aink="http://schemas.microsoft.com/office/drawing/2016/ink" xmlns:am3d="http://schemas.microsoft.com/office/drawing/2017/model3d" xmlns:o="urn:schemas-microsoft-com:office:office" xmlns:oel="http://schemas.microsoft.com/office/2019/extlst" xmlns:r="http://schemas.openxmlformats.org/officeDocument/2006/relationships" xmlns:m="http://schemas.openxmlformats.org/officeDocument/2006/math" xmlns:v="urn:schemas-microsoft-com:vml" xmlns:wp14="http://schemas.microsoft.com/office/word/2010/wordprocessingDrawing" xmlns:wp="http://schemas.openxmlformats.org/drawingml/2006/wordprocessingDrawing" xmlns:w10="urn:schemas-microsoft-com:office:word" xmlns:w="http://schemas.openxmlformats.org/wordprocessingml/2006/main" xmlns:w14="http://schemas.microsoft.com/office/word/2010/wordml" xmlns:w15="http://schemas.microsoft.com/office/word/2012/wordml" xmlns:w16cex="http://schemas.microsoft.com/office/word/2018/wordml/cex" xmlns:w16cid="http://schemas.microsoft.com/office/word/2016/wordml/cid" xmlns:w16="http://schemas.microsoft.com/office/word/2018/wordml" xmlns:w16du="http://schemas.microsoft.com/office/word/2023/wordml/word16du" xmlns:w16sdtdh="http://schemas.microsoft.com/office/word/2020/wordml/sdtdatahash" xmlns:w16sdtfl="http://schemas.microsoft.com/office/word/2024/wordml/sdtformatlock" xmlns:w16se="http://schemas.microsoft.com/office/word/2015/wordml/symex" xmlns:wpg="http://schemas.microsoft.com/office/word/2010/wordprocessingGroup" xmlns:wpi="http://schemas.microsoft.com/office/word/2010/wordprocessingInk" xmlns:wne="http://schemas.microsoft.com/office/word/2006/wordml" xmlns:wps="http://schemas.microsoft.com/office/word/2010/wordprocessingShape" mc:Ignorable="w14 w15 w16se w16cid w16 w16cex w16sdtdh w16sdtfl w16du wp14">
   <w:abstractNum w:abstractNumId="0" w15:restartNumberingAfterBreak="0">
     <w:nsid w:val="0BA736B3"/>
     <w:multiLevelType w:val="hybridMultilevel"/>
@@ -5653,7 +6262,7 @@
       <w:lvlText w:val=""/>
       <w:lvlJc w:val="left"/>
       <w:pPr>
-        <w:ind w:left="720" w:hanging="360"/>
+        <w:ind w:left="1080" w:hanging="360"/>
       </w:pPr>
       <w:rPr>
         <w:rFonts w:ascii="Symbol" w:hAnsi="Symbol" w:hint="default"/>
@@ -5665,7 +6274,7 @@
       <w:lvlText w:val="o"/>
       <w:lvlJc w:val="left"/>
       <w:pPr>
-        <w:ind w:left="1440" w:hanging="360"/>
+        <w:ind w:left="1800" w:hanging="360"/>
       </w:pPr>
       <w:rPr>
         <w:rFonts w:ascii="Courier New" w:hAnsi="Courier New" w:cs="Courier New" w:hint="default"/>
@@ -5677,7 +6286,7 @@
       <w:lvlText w:val=""/>
       <w:lvlJc w:val="left"/>
       <w:pPr>
-        <w:ind w:left="2160" w:hanging="360"/>
+        <w:ind w:left="2520" w:hanging="360"/>
       </w:pPr>
       <w:rPr>
         <w:rFonts w:ascii="Wingdings" w:hAnsi="Wingdings" w:hint="default"/>
@@ -5689,7 +6298,7 @@
       <w:lvlText w:val=""/>
       <w:lvlJc w:val="left"/>
       <w:pPr>
-        <w:ind w:left="2880" w:hanging="360"/>
+        <w:ind w:left="3240" w:hanging="360"/>
       </w:pPr>
       <w:rPr>
         <w:rFonts w:ascii="Symbol" w:hAnsi="Symbol" w:hint="default"/>
@@ -5701,7 +6310,7 @@
       <w:lvlText w:val="o"/>
       <w:lvlJc w:val="left"/>
       <w:pPr>
-        <w:ind w:left="3600" w:hanging="360"/>
+        <w:ind w:left="3960" w:hanging="360"/>
       </w:pPr>
       <w:rPr>
         <w:rFonts w:ascii="Courier New" w:hAnsi="Courier New" w:cs="Courier New" w:hint="default"/>
@@ -5713,7 +6322,7 @@
       <w:lvlText w:val=""/>
       <w:lvlJc w:val="left"/>
       <w:pPr>
-        <w:ind w:left="4320" w:hanging="360"/>
+        <w:ind w:left="4680" w:hanging="360"/>
       </w:pPr>
       <w:rPr>
         <w:rFonts w:ascii="Wingdings" w:hAnsi="Wingdings" w:hint="default"/>
@@ -5725,7 +6334,7 @@
       <w:lvlText w:val=""/>
       <w:lvlJc w:val="left"/>
       <w:pPr>
-        <w:ind w:left="5040" w:hanging="360"/>
+        <w:ind w:left="5400" w:hanging="360"/>
       </w:pPr>
       <w:rPr>
         <w:rFonts w:ascii="Symbol" w:hAnsi="Symbol" w:hint="default"/>
@@ -5737,7 +6346,7 @@
       <w:lvlText w:val="o"/>
       <w:lvlJc w:val="left"/>
       <w:pPr>
-        <w:ind w:left="5760" w:hanging="360"/>
+        <w:ind w:left="6120" w:hanging="360"/>
       </w:pPr>
       <w:rPr>
         <w:rFonts w:ascii="Courier New" w:hAnsi="Courier New" w:cs="Courier New" w:hint="default"/>
@@ -5749,7 +6358,7 @@
       <w:lvlText w:val=""/>
       <w:lvlJc w:val="left"/>
       <w:pPr>
-        <w:ind w:left="6480" w:hanging="360"/>
+        <w:ind w:left="6840" w:hanging="360"/>
       </w:pPr>
       <w:rPr>
         <w:rFonts w:ascii="Wingdings" w:hAnsi="Wingdings" w:hint="default"/>
@@ -6198,35 +6807,35 @@
       </w:pPr>
     </w:lvl>
   </w:abstractNum>
-  <w:num w:numId="1">
+  <w:num w:numId="1" w16cid:durableId="2036808113">
     <w:abstractNumId w:val="4"/>
   </w:num>
-  <w:num w:numId="2">
+  <w:num w:numId="2" w16cid:durableId="1357539956">
     <w:abstractNumId w:val="7"/>
   </w:num>
-  <w:num w:numId="3">
+  <w:num w:numId="3" w16cid:durableId="1345279524">
     <w:abstractNumId w:val="6"/>
   </w:num>
-  <w:num w:numId="4">
+  <w:num w:numId="4" w16cid:durableId="443383093">
     <w:abstractNumId w:val="0"/>
   </w:num>
-  <w:num w:numId="5">
+  <w:num w:numId="5" w16cid:durableId="1914271730">
     <w:abstractNumId w:val="5"/>
   </w:num>
-  <w:num w:numId="6">
+  <w:num w:numId="6" w16cid:durableId="80150822">
     <w:abstractNumId w:val="3"/>
   </w:num>
-  <w:num w:numId="7">
+  <w:num w:numId="7" w16cid:durableId="2045789987">
     <w:abstractNumId w:val="2"/>
   </w:num>
-  <w:num w:numId="8">
+  <w:num w:numId="8" w16cid:durableId="1129056737">
     <w:abstractNumId w:val="1"/>
   </w:num>
 </w:numbering>
 </file>
 
 <file path=word/styles.xml><?xml version="1.0" encoding="utf-8"?>
-<w:styles xmlns:mc="http://schemas.openxmlformats.org/markup-compatibility/2006" xmlns:r="http://schemas.openxmlformats.org/officeDocument/2006/relationships" xmlns:w="http://schemas.openxmlformats.org/wordprocessingml/2006/main" xmlns:w14="http://schemas.microsoft.com/office/word/2010/wordml" xmlns:w15="http://schemas.microsoft.com/office/word/2012/wordml" xmlns:w16cid="http://schemas.microsoft.com/office/word/2016/wordml/cid" xmlns:w16se="http://schemas.microsoft.com/office/word/2015/wordml/symex" mc:Ignorable="w14 w15 w16se w16cid">
+<w:styles xmlns:mc="http://schemas.openxmlformats.org/markup-compatibility/2006" xmlns:r="http://schemas.openxmlformats.org/officeDocument/2006/relationships" xmlns:w="http://schemas.openxmlformats.org/wordprocessingml/2006/main" xmlns:w14="http://schemas.microsoft.com/office/word/2010/wordml" xmlns:w15="http://schemas.microsoft.com/office/word/2012/wordml" xmlns:w16cex="http://schemas.microsoft.com/office/word/2018/wordml/cex" xmlns:w16cid="http://schemas.microsoft.com/office/word/2016/wordml/cid" xmlns:w16="http://schemas.microsoft.com/office/word/2018/wordml" xmlns:w16du="http://schemas.microsoft.com/office/word/2023/wordml/word16du" xmlns:w16sdtdh="http://schemas.microsoft.com/office/word/2020/wordml/sdtdatahash" xmlns:w16sdtfl="http://schemas.microsoft.com/office/word/2024/wordml/sdtformatlock" xmlns:w16se="http://schemas.microsoft.com/office/word/2015/wordml/symex" mc:Ignorable="w14 w15 w16se w16cid w16 w16cex w16sdtdh w16sdtfl w16du">
   <w:docDefaults>
     <w:rPrDefault>
       <w:rPr>
@@ -6620,7 +7229,7 @@
     <w:lsdException w:name="Unresolved Mention" w:semiHidden="1" w:unhideWhenUsed="1"/>
     <w:lsdException w:name="Smart Link" w:semiHidden="1" w:unhideWhenUsed="1"/>
   </w:latentStyles>
-  <w:style w:type="paragraph" w:default="1" w:styleId="Normal">
+  <w:style w:type="paragraph" w:default="1" w:styleId="Parasts">
     <w:name w:val="Normal"/>
     <w:qFormat/>
     <w:rsid w:val="00971D9D"/>
@@ -6631,13 +7240,12 @@
       <w:lang w:val="ru-RU"/>
     </w:rPr>
   </w:style>
-  <w:style w:type="character" w:default="1" w:styleId="DefaultParagraphFont">
+  <w:style w:type="character" w:default="1" w:styleId="Noklusjumarindkopasfonts">
     <w:name w:val="Default Paragraph Font"/>
     <w:uiPriority w:val="1"/>
-    <w:semiHidden/>
     <w:unhideWhenUsed/>
   </w:style>
-  <w:style w:type="table" w:default="1" w:styleId="TableNormal">
+  <w:style w:type="table" w:default="1" w:styleId="Parastatabula">
     <w:name w:val="Normal Table"/>
     <w:uiPriority w:val="99"/>
     <w:semiHidden/>
@@ -6652,15 +7260,15 @@
       </w:tblCellMar>
     </w:tblPr>
   </w:style>
-  <w:style w:type="numbering" w:default="1" w:styleId="NoList">
+  <w:style w:type="numbering" w:default="1" w:styleId="Bezsaraksta">
     <w:name w:val="No List"/>
     <w:uiPriority w:val="99"/>
     <w:semiHidden/>
     <w:unhideWhenUsed/>
   </w:style>
-  <w:style w:type="paragraph" w:styleId="ListParagraph">
+  <w:style w:type="paragraph" w:styleId="Sarakstarindkopa">
     <w:name w:val="List Paragraph"/>
-    <w:basedOn w:val="Normal"/>
+    <w:basedOn w:val="Parasts"/>
     <w:uiPriority w:val="34"/>
     <w:qFormat/>
     <w:rsid w:val="00AC3D82"/>
@@ -6669,9 +7277,9 @@
       <w:contextualSpacing/>
     </w:pPr>
   </w:style>
-  <w:style w:type="character" w:styleId="PlaceholderText">
+  <w:style w:type="character" w:styleId="Vietturateksts">
     <w:name w:val="Placeholder Text"/>
-    <w:basedOn w:val="DefaultParagraphFont"/>
+    <w:basedOn w:val="Noklusjumarindkopasfonts"/>
     <w:uiPriority w:val="99"/>
     <w:semiHidden/>
     <w:rsid w:val="00EE77D2"/>
@@ -6679,10 +7287,10 @@
       <w:color w:val="808080"/>
     </w:rPr>
   </w:style>
-  <w:style w:type="paragraph" w:styleId="HTMLPreformatted">
+  <w:style w:type="paragraph" w:styleId="HTMLiepriekformattais">
     <w:name w:val="HTML Preformatted"/>
-    <w:basedOn w:val="Normal"/>
-    <w:link w:val="HTMLPreformattedChar"/>
+    <w:basedOn w:val="Parasts"/>
+    <w:link w:val="HTMLiepriekformattaisRakstz"/>
     <w:uiPriority w:val="99"/>
     <w:semiHidden/>
     <w:unhideWhenUsed/>
@@ -6715,10 +7323,10 @@
       <w:lang w:val="lv-LV" w:eastAsia="lv-LV"/>
     </w:rPr>
   </w:style>
-  <w:style w:type="character" w:customStyle="1" w:styleId="HTMLPreformattedChar">
-    <w:name w:val="HTML Preformatted Char"/>
-    <w:basedOn w:val="DefaultParagraphFont"/>
-    <w:link w:val="HTMLPreformatted"/>
+  <w:style w:type="character" w:customStyle="1" w:styleId="HTMLiepriekformattaisRakstz">
+    <w:name w:val="HTML iepriekšformatētais Rakstz."/>
+    <w:basedOn w:val="Noklusjumarindkopasfonts"/>
+    <w:link w:val="HTMLiepriekformattais"/>
     <w:uiPriority w:val="99"/>
     <w:semiHidden/>
     <w:rsid w:val="00597073"/>
@@ -6729,9 +7337,9 @@
       <w:lang w:eastAsia="lv-LV"/>
     </w:rPr>
   </w:style>
-  <w:style w:type="table" w:styleId="TableGrid">
+  <w:style w:type="table" w:styleId="Reatabula">
     <w:name w:val="Table Grid"/>
-    <w:basedOn w:val="TableNormal"/>
+    <w:basedOn w:val="Parastatabula"/>
     <w:uiPriority w:val="39"/>
     <w:rsid w:val="001F1BAB"/>
     <w:pPr>
@@ -6748,10 +7356,10 @@
       </w:tblBorders>
     </w:tblPr>
   </w:style>
-  <w:style w:type="paragraph" w:styleId="BalloonText">
+  <w:style w:type="paragraph" w:styleId="Balonteksts">
     <w:name w:val="Balloon Text"/>
-    <w:basedOn w:val="Normal"/>
-    <w:link w:val="BalloonTextChar"/>
+    <w:basedOn w:val="Parasts"/>
+    <w:link w:val="BalontekstsRakstz"/>
     <w:uiPriority w:val="99"/>
     <w:semiHidden/>
     <w:unhideWhenUsed/>
@@ -6765,10 +7373,10 @@
       <w:szCs w:val="18"/>
     </w:rPr>
   </w:style>
-  <w:style w:type="character" w:customStyle="1" w:styleId="BalloonTextChar">
-    <w:name w:val="Balloon Text Char"/>
-    <w:basedOn w:val="DefaultParagraphFont"/>
-    <w:link w:val="BalloonText"/>
+  <w:style w:type="character" w:customStyle="1" w:styleId="BalontekstsRakstz">
+    <w:name w:val="Balonteksts Rakstz."/>
+    <w:basedOn w:val="Noklusjumarindkopasfonts"/>
+    <w:link w:val="Balonteksts"/>
     <w:uiPriority w:val="99"/>
     <w:semiHidden/>
     <w:rsid w:val="001F5F16"/>

</xml_diff>